<commit_message>
Updating resume and fixing links
</commit_message>
<xml_diff>
--- a/Resume.docx
+++ b/Resume.docx
@@ -1,6 +1,6 @@
 
 <file path=word/document.xml><?xml version="1.0" encoding="utf-8"?>
-<w:document xmlns:wpc="http://schemas.microsoft.com/office/word/2010/wordprocessingCanvas" xmlns:cx="http://schemas.microsoft.com/office/drawing/2014/chartex" xmlns:cx1="http://schemas.microsoft.com/office/drawing/2015/9/8/chartex" xmlns:cx2="http://schemas.microsoft.com/office/drawing/2015/10/21/chartex" xmlns:cx3="http://schemas.microsoft.com/office/drawing/2016/5/9/chartex" xmlns:cx4="http://schemas.microsoft.com/office/drawing/2016/5/10/chartex" xmlns:cx5="http://schemas.microsoft.com/office/drawing/2016/5/11/chartex" xmlns:cx6="http://schemas.microsoft.com/office/drawing/2016/5/12/chartex" xmlns:cx7="http://schemas.microsoft.com/office/drawing/2016/5/13/chartex" xmlns:cx8="http://schemas.microsoft.com/office/drawing/2016/5/14/chartex" xmlns:mc="http://schemas.openxmlformats.org/markup-compatibility/2006" xmlns:aink="http://schemas.microsoft.com/office/drawing/2016/ink" xmlns:am3d="http://schemas.microsoft.com/office/drawing/2017/model3d" xmlns:o="urn:schemas-microsoft-com:office:office" xmlns:oel="http://schemas.microsoft.com/office/2019/extlst" xmlns:r="http://schemas.openxmlformats.org/officeDocument/2006/relationships" xmlns:m="http://schemas.openxmlformats.org/officeDocument/2006/math" xmlns:v="urn:schemas-microsoft-com:vml" xmlns:wp14="http://schemas.microsoft.com/office/word/2010/wordprocessingDrawing" xmlns:wp="http://schemas.openxmlformats.org/drawingml/2006/wordprocessingDrawing" xmlns:w10="urn:schemas-microsoft-com:office:word" xmlns:w="http://schemas.openxmlformats.org/wordprocessingml/2006/main" xmlns:w14="http://schemas.microsoft.com/office/word/2010/wordml" xmlns:w15="http://schemas.microsoft.com/office/word/2012/wordml" xmlns:w16cex="http://schemas.microsoft.com/office/word/2018/wordml/cex" xmlns:w16cid="http://schemas.microsoft.com/office/word/2016/wordml/cid" xmlns:w16="http://schemas.microsoft.com/office/word/2018/wordml" xmlns:w16du="http://schemas.microsoft.com/office/word/2023/wordml/word16du" xmlns:w16sdtdh="http://schemas.microsoft.com/office/word/2020/wordml/sdtdatahash" xmlns:w16sdtfl="http://schemas.microsoft.com/office/word/2024/wordml/sdtformatlock" xmlns:w16se="http://schemas.microsoft.com/office/word/2015/wordml/symex" xmlns:wpg="http://schemas.microsoft.com/office/word/2010/wordprocessingGroup" xmlns:wpi="http://schemas.microsoft.com/office/word/2010/wordprocessingInk" xmlns:wne="http://schemas.microsoft.com/office/word/2006/wordml" xmlns:wps="http://schemas.microsoft.com/office/word/2010/wordprocessingShape" mc:Ignorable="w14 w15 w16se w16cid w16 w16cex w16sdtdh w16sdtfl w16du wp14">
+<w:document xmlns:wpc="http://schemas.microsoft.com/office/word/2010/wordprocessingCanvas" xmlns:cx="http://schemas.microsoft.com/office/drawing/2014/chartex" xmlns:cx1="http://schemas.microsoft.com/office/drawing/2015/9/8/chartex" xmlns:cx2="http://schemas.microsoft.com/office/drawing/2015/10/21/chartex" xmlns:cx3="http://schemas.microsoft.com/office/drawing/2016/5/9/chartex" xmlns:cx4="http://schemas.microsoft.com/office/drawing/2016/5/10/chartex" xmlns:cx5="http://schemas.microsoft.com/office/drawing/2016/5/11/chartex" xmlns:cx6="http://schemas.microsoft.com/office/drawing/2016/5/12/chartex" xmlns:cx7="http://schemas.microsoft.com/office/drawing/2016/5/13/chartex" xmlns:cx8="http://schemas.microsoft.com/office/drawing/2016/5/14/chartex" xmlns:mc="http://schemas.openxmlformats.org/markup-compatibility/2006" xmlns:aink="http://schemas.microsoft.com/office/drawing/2016/ink" xmlns:am3d="http://schemas.microsoft.com/office/drawing/2017/model3d" xmlns:o="urn:schemas-microsoft-com:office:office" xmlns:r="http://schemas.openxmlformats.org/officeDocument/2006/relationships" xmlns:m="http://schemas.openxmlformats.org/officeDocument/2006/math" xmlns:v="urn:schemas-microsoft-com:vml" xmlns:wp14="http://schemas.microsoft.com/office/word/2010/wordprocessingDrawing" xmlns:wp="http://schemas.openxmlformats.org/drawingml/2006/wordprocessingDrawing" xmlns:w10="urn:schemas-microsoft-com:office:word" xmlns:w="http://schemas.openxmlformats.org/wordprocessingml/2006/main" xmlns:w14="http://schemas.microsoft.com/office/word/2010/wordml" xmlns:w15="http://schemas.microsoft.com/office/word/2012/wordml" xmlns:w16cex="http://schemas.microsoft.com/office/word/2018/wordml/cex" xmlns:w16cid="http://schemas.microsoft.com/office/word/2016/wordml/cid" xmlns:w16="http://schemas.microsoft.com/office/word/2018/wordml" xmlns:w16sdtdh="http://schemas.microsoft.com/office/word/2020/wordml/sdtdatahash" xmlns:w16se="http://schemas.microsoft.com/office/word/2015/wordml/symex" xmlns:wpg="http://schemas.microsoft.com/office/word/2010/wordprocessingGroup" xmlns:wpi="http://schemas.microsoft.com/office/word/2010/wordprocessingInk" xmlns:wne="http://schemas.microsoft.com/office/word/2006/wordml" xmlns:wps="http://schemas.microsoft.com/office/word/2010/wordprocessingShape" mc:Ignorable="w14 w15 w16se w16cid w16 w16cex w16sdtdh wp14">
   <w:body>
     <w:p>
       <w:pPr>
@@ -11,7 +11,10 @@
         <w:jc w:val="center"/>
       </w:pPr>
       <w:r>
-        <w:t>FELIX FERNANDEZ</w:t>
+        <w:t>FELIX</w:t>
+      </w:r>
+      <w:r>
+        <w:t xml:space="preserve"> FERNANDEZ</w:t>
       </w:r>
     </w:p>
     <w:p>
@@ -31,7 +34,19 @@
         <w:rPr>
           <w:rFonts w:ascii="Times New Roman" w:eastAsia="Times New Roman" w:hAnsi="Times New Roman" w:cs="Times New Roman"/>
         </w:rPr>
-        <w:t>Hamden, CT 06514 | (203) 691-0817</w:t>
+        <w:t>Hamden, CT 06514 | (203) 691</w:t>
+      </w:r>
+      <w:r>
+        <w:rPr>
+          <w:rFonts w:ascii="Times New Roman" w:eastAsia="Times New Roman" w:hAnsi="Times New Roman" w:cs="Times New Roman"/>
+        </w:rPr>
+        <w:t>-</w:t>
+      </w:r>
+      <w:r>
+        <w:rPr>
+          <w:rFonts w:ascii="Times New Roman" w:eastAsia="Times New Roman" w:hAnsi="Times New Roman" w:cs="Times New Roman"/>
+        </w:rPr>
+        <w:t>0817</w:t>
       </w:r>
     </w:p>
     <w:p>
@@ -110,7 +125,7 @@
       <w:pPr>
         <w:pStyle w:val="Title"/>
         <w:widowControl w:val="0"/>
-        <w:spacing w:after="0"/>
+        <w:spacing w:before="120" w:after="120"/>
         <w:ind w:left="-720" w:firstLine="0"/>
       </w:pPr>
       <w:bookmarkStart w:id="0" w:name="_fltxyprdfht1" w:colFirst="0" w:colLast="0"/>
@@ -136,23 +151,6 @@
         <w:pict w14:anchorId="33945E55">
           <v:rect id="_x0000_i1025" style="width:0;height:1.5pt" o:hralign="center" o:hrstd="t" o:hr="t" fillcolor="#a0a0a0" stroked="f"/>
         </w:pict>
-      </w:r>
-    </w:p>
-    <w:p>
-      <w:pPr>
-        <w:keepLines/>
-        <w:widowControl w:val="0"/>
-        <w:spacing w:line="240" w:lineRule="auto"/>
-        <w:ind w:left="-630" w:right="-720"/>
-        <w:rPr>
-          <w:rFonts w:ascii="Times New Roman" w:eastAsia="Times New Roman" w:hAnsi="Times New Roman" w:cs="Times New Roman"/>
-        </w:rPr>
-      </w:pPr>
-      <w:r>
-        <w:rPr>
-          <w:rFonts w:ascii="Times New Roman" w:eastAsia="Times New Roman" w:hAnsi="Times New Roman" w:cs="Times New Roman"/>
-        </w:rPr>
-        <w:t>Skilled Full Stack Developer with 6+ years of experience designing, architecting, and deploying enterprise-grade applications. Proficient in developing financial and ETL solutions, leading AI initiatives, and managing SQL databases and cloud infrastructure. Demonstrated leadership as a Lead Developer and AI Team Lead, collaborating with C-level executives to deliver mission-critical systems under tight deadlines.</w:t>
       </w:r>
     </w:p>
     <w:p>
@@ -174,11 +172,92 @@
           <w:docGrid w:linePitch="299"/>
         </w:sectPr>
       </w:pPr>
+      <w:r>
+        <w:rPr>
+          <w:rFonts w:ascii="Times New Roman" w:eastAsia="Times New Roman" w:hAnsi="Times New Roman" w:cs="Times New Roman"/>
+        </w:rPr>
+        <w:t>Results</w:t>
+      </w:r>
+      <w:r>
+        <w:rPr>
+          <w:rFonts w:ascii="Times New Roman" w:eastAsia="Times New Roman" w:hAnsi="Times New Roman" w:cs="Times New Roman"/>
+        </w:rPr>
+        <w:t xml:space="preserve"> </w:t>
+      </w:r>
+      <w:r>
+        <w:rPr>
+          <w:rFonts w:ascii="Times New Roman" w:eastAsia="Times New Roman" w:hAnsi="Times New Roman" w:cs="Times New Roman"/>
+        </w:rPr>
+        <w:t>driven Software Architect and Technical Lead with 7 years of experience engineering enterprise</w:t>
+      </w:r>
+      <w:r>
+        <w:rPr>
+          <w:rFonts w:ascii="Times New Roman" w:eastAsia="Times New Roman" w:hAnsi="Times New Roman" w:cs="Times New Roman"/>
+        </w:rPr>
+        <w:t xml:space="preserve"> </w:t>
+      </w:r>
+      <w:r>
+        <w:rPr>
+          <w:rFonts w:ascii="Times New Roman" w:eastAsia="Times New Roman" w:hAnsi="Times New Roman" w:cs="Times New Roman"/>
+        </w:rPr>
+        <w:t xml:space="preserve">scale applications, AI systems, and </w:t>
+      </w:r>
+      <w:proofErr w:type="gramStart"/>
+      <w:r>
+        <w:rPr>
+          <w:rFonts w:ascii="Times New Roman" w:eastAsia="Times New Roman" w:hAnsi="Times New Roman" w:cs="Times New Roman"/>
+        </w:rPr>
+        <w:t>high</w:t>
+      </w:r>
+      <w:r>
+        <w:rPr>
+          <w:rFonts w:ascii="Times New Roman" w:eastAsia="Times New Roman" w:hAnsi="Times New Roman" w:cs="Times New Roman"/>
+        </w:rPr>
+        <w:t xml:space="preserve"> </w:t>
+      </w:r>
+      <w:r>
+        <w:rPr>
+          <w:rFonts w:ascii="Times New Roman" w:eastAsia="Times New Roman" w:hAnsi="Times New Roman" w:cs="Times New Roman"/>
+        </w:rPr>
+        <w:t>performance</w:t>
+      </w:r>
+      <w:proofErr w:type="gramEnd"/>
+      <w:r>
+        <w:rPr>
+          <w:rFonts w:ascii="Times New Roman" w:eastAsia="Times New Roman" w:hAnsi="Times New Roman" w:cs="Times New Roman"/>
+        </w:rPr>
+        <w:t xml:space="preserve"> data pipelines. Proven expertise in aligning complex technical architecture with critical business objectives</w:t>
+      </w:r>
+      <w:r>
+        <w:rPr>
+          <w:rFonts w:ascii="Times New Roman" w:eastAsia="Times New Roman" w:hAnsi="Times New Roman" w:cs="Times New Roman"/>
+        </w:rPr>
+        <w:t>. D</w:t>
+      </w:r>
+      <w:r>
+        <w:rPr>
+          <w:rFonts w:ascii="Times New Roman" w:eastAsia="Times New Roman" w:hAnsi="Times New Roman" w:cs="Times New Roman"/>
+        </w:rPr>
+        <w:t>emonstrated by scaling ETL platforms to process hundreds of terabytes daily and reducing financial reporting times from weeks to hours. Adept at leading development teams, establishing secure enterprise foundations (IAM, RBAC), and leveraging .NET Core, Angular, Python, and SQL to drive system</w:t>
+      </w:r>
+      <w:r>
+        <w:rPr>
+          <w:rFonts w:ascii="Times New Roman" w:eastAsia="Times New Roman" w:hAnsi="Times New Roman" w:cs="Times New Roman"/>
+        </w:rPr>
+        <w:t xml:space="preserve"> </w:t>
+      </w:r>
+      <w:r>
+        <w:rPr>
+          <w:rFonts w:ascii="Times New Roman" w:eastAsia="Times New Roman" w:hAnsi="Times New Roman" w:cs="Times New Roman"/>
+        </w:rPr>
+        <w:t>wide operational excellence.</w:t>
+      </w:r>
     </w:p>
     <w:p>
       <w:pPr>
         <w:pStyle w:val="Title"/>
         <w:widowControl w:val="0"/>
+        <w:spacing w:before="240"/>
         <w:ind w:left="0" w:firstLine="0"/>
       </w:pPr>
       <w:bookmarkStart w:id="1" w:name="_yssla0yhhywj" w:colFirst="0" w:colLast="0"/>
@@ -386,6 +465,7 @@
       <w:pPr>
         <w:pStyle w:val="Title"/>
         <w:widowControl w:val="0"/>
+        <w:spacing w:before="120"/>
         <w:ind w:left="0" w:firstLine="0"/>
       </w:pPr>
       <w:bookmarkStart w:id="2" w:name="_aqmdyza29623" w:colFirst="0" w:colLast="0"/>
@@ -416,7 +496,7 @@
       <w:pPr>
         <w:keepLines/>
         <w:widowControl w:val="0"/>
-        <w:spacing w:line="240" w:lineRule="auto"/>
+        <w:spacing w:before="120" w:after="120" w:line="240" w:lineRule="auto"/>
         <w:rPr>
           <w:rFonts w:ascii="Times New Roman" w:eastAsia="Times New Roman" w:hAnsi="Times New Roman" w:cs="Times New Roman"/>
           <w:sz w:val="24"/>
@@ -439,7 +519,13 @@
           <w:sz w:val="24"/>
           <w:szCs w:val="24"/>
         </w:rPr>
-        <w:t xml:space="preserve"> | </w:t>
+        <w:t xml:space="preserve"> | PetVet Care Centers </w:t>
+      </w:r>
+      <w:r>
+        <w:rPr>
+          <w:rFonts w:ascii="Times New Roman" w:eastAsia="Times New Roman" w:hAnsi="Times New Roman" w:cs="Times New Roman"/>
+        </w:rPr>
+        <w:t>|</w:t>
       </w:r>
       <w:r>
         <w:rPr>
@@ -448,13 +534,47 @@
           <w:sz w:val="24"/>
           <w:szCs w:val="24"/>
         </w:rPr>
-        <w:t xml:space="preserve">PetVet Care Centers </w:t>
-      </w:r>
-      <w:r>
-        <w:rPr>
-          <w:rFonts w:ascii="Times New Roman" w:eastAsia="Times New Roman" w:hAnsi="Times New Roman" w:cs="Times New Roman"/>
-        </w:rPr>
-        <w:t>|</w:t>
+        <w:t xml:space="preserve"> </w:t>
+      </w:r>
+      <w:r>
+        <w:rPr>
+          <w:rFonts w:ascii="Times New Roman" w:eastAsia="Times New Roman" w:hAnsi="Times New Roman" w:cs="Times New Roman"/>
+          <w:sz w:val="24"/>
+          <w:szCs w:val="24"/>
+        </w:rPr>
+        <w:t xml:space="preserve">Westport, CT | </w:t>
+      </w:r>
+      <w:r>
+        <w:rPr>
+          <w:rFonts w:ascii="Times New Roman" w:eastAsia="Times New Roman" w:hAnsi="Times New Roman" w:cs="Times New Roman"/>
+          <w:sz w:val="24"/>
+          <w:szCs w:val="24"/>
+        </w:rPr>
+        <w:tab/>
+      </w:r>
+      <w:r>
+        <w:rPr>
+          <w:rFonts w:ascii="Times New Roman" w:eastAsia="Times New Roman" w:hAnsi="Times New Roman" w:cs="Times New Roman"/>
+          <w:sz w:val="24"/>
+          <w:szCs w:val="24"/>
+        </w:rPr>
+        <w:tab/>
+      </w:r>
+      <w:r>
+        <w:rPr>
+          <w:rFonts w:ascii="Times New Roman" w:eastAsia="Times New Roman" w:hAnsi="Times New Roman" w:cs="Times New Roman"/>
+          <w:sz w:val="24"/>
+          <w:szCs w:val="24"/>
+        </w:rPr>
+        <w:tab/>
+      </w:r>
+      <w:r>
+        <w:rPr>
+          <w:rFonts w:ascii="Times New Roman" w:eastAsia="Times New Roman" w:hAnsi="Times New Roman" w:cs="Times New Roman"/>
+          <w:sz w:val="24"/>
+          <w:szCs w:val="24"/>
+        </w:rPr>
+        <w:t xml:space="preserve">         </w:t>
       </w:r>
       <w:r>
         <w:rPr>
@@ -463,47 +583,7 @@
           <w:sz w:val="24"/>
           <w:szCs w:val="24"/>
         </w:rPr>
-        <w:t xml:space="preserve"> </w:t>
-      </w:r>
-      <w:r>
-        <w:rPr>
-          <w:rFonts w:ascii="Times New Roman" w:eastAsia="Times New Roman" w:hAnsi="Times New Roman" w:cs="Times New Roman"/>
-          <w:sz w:val="24"/>
-          <w:szCs w:val="24"/>
-        </w:rPr>
-        <w:t>Westport, CT</w:t>
-      </w:r>
-      <w:r>
-        <w:rPr>
-          <w:rFonts w:ascii="Times New Roman" w:eastAsia="Times New Roman" w:hAnsi="Times New Roman" w:cs="Times New Roman"/>
-          <w:sz w:val="24"/>
-          <w:szCs w:val="24"/>
-        </w:rPr>
-        <w:t xml:space="preserve"> | </w:t>
-      </w:r>
-      <w:r>
-        <w:rPr>
-          <w:rFonts w:ascii="Times New Roman" w:eastAsia="Times New Roman" w:hAnsi="Times New Roman" w:cs="Times New Roman"/>
-          <w:sz w:val="24"/>
-          <w:szCs w:val="24"/>
-        </w:rPr>
-        <w:tab/>
-      </w:r>
-      <w:r>
-        <w:rPr>
-          <w:rFonts w:ascii="Times New Roman" w:eastAsia="Times New Roman" w:hAnsi="Times New Roman" w:cs="Times New Roman"/>
-          <w:sz w:val="24"/>
-          <w:szCs w:val="24"/>
-        </w:rPr>
-        <w:tab/>
-      </w:r>
-      <w:r>
-        <w:rPr>
-          <w:rFonts w:ascii="Times New Roman" w:eastAsia="Times New Roman" w:hAnsi="Times New Roman" w:cs="Times New Roman"/>
-          <w:sz w:val="24"/>
-          <w:szCs w:val="24"/>
-        </w:rPr>
-        <w:tab/>
+        <w:t>Aug</w:t>
       </w:r>
       <w:r>
         <w:rPr>
@@ -512,16 +592,26 @@
           <w:sz w:val="24"/>
           <w:szCs w:val="24"/>
         </w:rPr>
-        <w:t>August 2023 – Present</w:t>
-      </w:r>
-    </w:p>
-    <w:p>
-      <w:pPr>
+        <w:t>.</w:t>
+      </w:r>
+      <w:r>
+        <w:rPr>
+          <w:rFonts w:ascii="Times New Roman" w:eastAsia="Times New Roman" w:hAnsi="Times New Roman" w:cs="Times New Roman"/>
+          <w:b/>
+          <w:sz w:val="24"/>
+          <w:szCs w:val="24"/>
+        </w:rPr>
+        <w:t xml:space="preserve"> 2023 – Present</w:t>
+      </w:r>
+    </w:p>
+    <w:p>
+      <w:pPr>
+        <w:pStyle w:val="ListParagraph"/>
         <w:keepLines/>
         <w:widowControl w:val="0"/>
         <w:numPr>
           <w:ilvl w:val="0"/>
-          <w:numId w:val="3"/>
+          <w:numId w:val="4"/>
         </w:numPr>
         <w:spacing w:line="240" w:lineRule="auto"/>
         <w:rPr>
@@ -532,16 +622,47 @@
         <w:rPr>
           <w:rFonts w:ascii="Times New Roman" w:eastAsia="Times New Roman" w:hAnsi="Times New Roman" w:cs="Times New Roman"/>
         </w:rPr>
-        <w:t>Responsible for building and maintaining ETL processes and financial automation systems to support critical operational functions.</w:t>
-      </w:r>
-    </w:p>
-    <w:p>
-      <w:pPr>
+        <w:t>Collaborat</w:t>
+      </w:r>
+      <w:r>
+        <w:rPr>
+          <w:rFonts w:ascii="Times New Roman" w:eastAsia="Times New Roman" w:hAnsi="Times New Roman" w:cs="Times New Roman"/>
+        </w:rPr>
+        <w:t>e</w:t>
+      </w:r>
+      <w:r>
+        <w:rPr>
+          <w:rFonts w:ascii="Times New Roman" w:eastAsia="Times New Roman" w:hAnsi="Times New Roman" w:cs="Times New Roman"/>
+        </w:rPr>
+        <w:t>d</w:t>
+      </w:r>
+      <w:r>
+        <w:rPr>
+          <w:rFonts w:ascii="Times New Roman" w:eastAsia="Times New Roman" w:hAnsi="Times New Roman" w:cs="Times New Roman"/>
+        </w:rPr>
+        <w:t xml:space="preserve"> continuously with executive leadership, conducting weekly C</w:t>
+      </w:r>
+      <w:r>
+        <w:rPr>
+          <w:rFonts w:ascii="Times New Roman" w:eastAsia="Times New Roman" w:hAnsi="Times New Roman" w:cs="Times New Roman"/>
+        </w:rPr>
+        <w:t xml:space="preserve"> </w:t>
+      </w:r>
+      <w:r>
+        <w:rPr>
+          <w:rFonts w:ascii="Times New Roman" w:eastAsia="Times New Roman" w:hAnsi="Times New Roman" w:cs="Times New Roman"/>
+        </w:rPr>
+        <w:t>suite meetings and partnering daily with the VP of IT to architect software and database designs that strictly align technical solutions with business objectives.</w:t>
+      </w:r>
+    </w:p>
+    <w:p>
+      <w:pPr>
+        <w:pStyle w:val="ListParagraph"/>
         <w:keepLines/>
         <w:widowControl w:val="0"/>
         <w:numPr>
           <w:ilvl w:val="0"/>
-          <w:numId w:val="3"/>
+          <w:numId w:val="4"/>
         </w:numPr>
         <w:spacing w:line="240" w:lineRule="auto"/>
         <w:rPr>
@@ -552,16 +673,29 @@
         <w:rPr>
           <w:rFonts w:ascii="Times New Roman" w:eastAsia="Times New Roman" w:hAnsi="Times New Roman" w:cs="Times New Roman"/>
         </w:rPr>
-        <w:t>Developed and maintained Data Farm, an automated financial application accelerating the end-of-month process and integrating diverse finance tools.</w:t>
-      </w:r>
-    </w:p>
-    <w:p>
-      <w:pPr>
+        <w:t>Serve</w:t>
+      </w:r>
+      <w:r>
+        <w:rPr>
+          <w:rFonts w:ascii="Times New Roman" w:eastAsia="Times New Roman" w:hAnsi="Times New Roman" w:cs="Times New Roman"/>
+        </w:rPr>
+        <w:t>d</w:t>
+      </w:r>
+      <w:r>
+        <w:rPr>
+          <w:rFonts w:ascii="Times New Roman" w:eastAsia="Times New Roman" w:hAnsi="Times New Roman" w:cs="Times New Roman"/>
+        </w:rPr>
+        <w:t xml:space="preserve"> as Interim Lead Developer and AI Lead, directly managing a team of four developers while simultaneously building and overseeing the organization's internal AI development team and initiatives.</w:t>
+      </w:r>
+    </w:p>
+    <w:p>
+      <w:pPr>
+        <w:pStyle w:val="ListParagraph"/>
         <w:keepLines/>
         <w:widowControl w:val="0"/>
         <w:numPr>
           <w:ilvl w:val="0"/>
-          <w:numId w:val="3"/>
+          <w:numId w:val="4"/>
         </w:numPr>
         <w:spacing w:line="240" w:lineRule="auto"/>
         <w:rPr>
@@ -572,16 +706,85 @@
         <w:rPr>
           <w:rFonts w:ascii="Times New Roman" w:eastAsia="Times New Roman" w:hAnsi="Times New Roman" w:cs="Times New Roman"/>
         </w:rPr>
-        <w:t>Architected and implemented Watchdog, a dynamic ETL platform processing hundreds of terabytes daily across 700 clinics/hospitals, supporting OAuth, SFTP, Basic, AWS, and Azure authentication.</w:t>
-      </w:r>
-    </w:p>
-    <w:p>
-      <w:pPr>
+        <w:t>Engineered a centralized Identity &amp; Access Management (IAM) API, establishing a unified "Source of Truth" for</w:t>
+      </w:r>
+      <w:r>
+        <w:rPr>
+          <w:rFonts w:ascii="Times New Roman" w:eastAsia="Times New Roman" w:hAnsi="Times New Roman" w:cs="Times New Roman"/>
+        </w:rPr>
+        <w:t xml:space="preserve"> </w:t>
+      </w:r>
+      <w:proofErr w:type="spellStart"/>
+      <w:r>
+        <w:rPr>
+          <w:rFonts w:ascii="Times New Roman" w:eastAsia="Times New Roman" w:hAnsi="Times New Roman" w:cs="Times New Roman"/>
+        </w:rPr>
+        <w:t>company</w:t>
+      </w:r>
+      <w:r>
+        <w:rPr>
+          <w:rFonts w:ascii="Times New Roman" w:eastAsia="Times New Roman" w:hAnsi="Times New Roman" w:cs="Times New Roman"/>
+        </w:rPr>
+        <w:t xml:space="preserve"> </w:t>
+      </w:r>
+      <w:r>
+        <w:rPr>
+          <w:rFonts w:ascii="Times New Roman" w:eastAsia="Times New Roman" w:hAnsi="Times New Roman" w:cs="Times New Roman"/>
+        </w:rPr>
+        <w:t>wide</w:t>
+      </w:r>
+      <w:proofErr w:type="spellEnd"/>
+      <w:r>
+        <w:rPr>
+          <w:rFonts w:ascii="Times New Roman" w:eastAsia="Times New Roman" w:hAnsi="Times New Roman" w:cs="Times New Roman"/>
+        </w:rPr>
+        <w:t xml:space="preserve"> user governance. This system enable</w:t>
+      </w:r>
+      <w:r>
+        <w:rPr>
+          <w:rFonts w:ascii="Times New Roman" w:eastAsia="Times New Roman" w:hAnsi="Times New Roman" w:cs="Times New Roman"/>
+        </w:rPr>
+        <w:t>d</w:t>
+      </w:r>
+      <w:r>
+        <w:rPr>
+          <w:rFonts w:ascii="Times New Roman" w:eastAsia="Times New Roman" w:hAnsi="Times New Roman" w:cs="Times New Roman"/>
+        </w:rPr>
+        <w:t xml:space="preserve"> global administration of user lifecycles, dynamic application</w:t>
+      </w:r>
+      <w:r>
+        <w:rPr>
+          <w:rFonts w:ascii="Times New Roman" w:eastAsia="Times New Roman" w:hAnsi="Times New Roman" w:cs="Times New Roman"/>
+        </w:rPr>
+        <w:t xml:space="preserve"> </w:t>
+      </w:r>
+      <w:r>
+        <w:rPr>
+          <w:rFonts w:ascii="Times New Roman" w:eastAsia="Times New Roman" w:hAnsi="Times New Roman" w:cs="Times New Roman"/>
+        </w:rPr>
+        <w:t>specific Role</w:t>
+      </w:r>
+      <w:r>
+        <w:rPr>
+          <w:rFonts w:ascii="Times New Roman" w:eastAsia="Times New Roman" w:hAnsi="Times New Roman" w:cs="Times New Roman"/>
+        </w:rPr>
+        <w:t xml:space="preserve"> </w:t>
+      </w:r>
+      <w:r>
+        <w:rPr>
+          <w:rFonts w:ascii="Times New Roman" w:eastAsia="Times New Roman" w:hAnsi="Times New Roman" w:cs="Times New Roman"/>
+        </w:rPr>
+        <w:t>Based Access Control (RBAC), and consistent security standards across the ecosystem.</w:t>
+      </w:r>
+    </w:p>
+    <w:p>
+      <w:pPr>
+        <w:pStyle w:val="ListParagraph"/>
         <w:keepLines/>
         <w:widowControl w:val="0"/>
         <w:numPr>
           <w:ilvl w:val="0"/>
-          <w:numId w:val="3"/>
+          <w:numId w:val="4"/>
         </w:numPr>
         <w:spacing w:line="240" w:lineRule="auto"/>
         <w:rPr>
@@ -592,16 +795,48 @@
         <w:rPr>
           <w:rFonts w:ascii="Times New Roman" w:eastAsia="Times New Roman" w:hAnsi="Times New Roman" w:cs="Times New Roman"/>
         </w:rPr>
-        <w:t>Designed user interfaces for scheduling data extracts and loads, customizing column selection and renaming, executing pre- and post-load stored procedures, and managing data pipelines.</w:t>
-      </w:r>
-    </w:p>
-    <w:p>
-      <w:pPr>
+        <w:t>Architected an enterprise</w:t>
+      </w:r>
+      <w:r>
+        <w:rPr>
+          <w:rFonts w:ascii="Times New Roman" w:eastAsia="Times New Roman" w:hAnsi="Times New Roman" w:cs="Times New Roman"/>
+        </w:rPr>
+        <w:t xml:space="preserve"> </w:t>
+      </w:r>
+      <w:r>
+        <w:rPr>
+          <w:rFonts w:ascii="Times New Roman" w:eastAsia="Times New Roman" w:hAnsi="Times New Roman" w:cs="Times New Roman"/>
+        </w:rPr>
+        <w:t xml:space="preserve">level DLL acting as </w:t>
+      </w:r>
+      <w:r>
+        <w:rPr>
+          <w:rFonts w:ascii="Times New Roman" w:eastAsia="Times New Roman" w:hAnsi="Times New Roman" w:cs="Times New Roman"/>
+        </w:rPr>
+        <w:t>the single source of truth</w:t>
+      </w:r>
+      <w:r>
+        <w:rPr>
+          <w:rFonts w:ascii="Times New Roman" w:eastAsia="Times New Roman" w:hAnsi="Times New Roman" w:cs="Times New Roman"/>
+          <w:color w:val="FF0000"/>
+        </w:rPr>
+        <w:t xml:space="preserve"> </w:t>
+      </w:r>
+      <w:r>
+        <w:rPr>
+          <w:rFonts w:ascii="Times New Roman" w:eastAsia="Times New Roman" w:hAnsi="Times New Roman" w:cs="Times New Roman"/>
+        </w:rPr>
+        <w:t>for corporate data models and core utilities, standardizing data structures across the application ecosystem and accelerating the deployment of new services.</w:t>
+      </w:r>
+    </w:p>
+    <w:p>
+      <w:pPr>
+        <w:pStyle w:val="ListParagraph"/>
         <w:keepLines/>
         <w:widowControl w:val="0"/>
         <w:numPr>
           <w:ilvl w:val="0"/>
-          <w:numId w:val="3"/>
+          <w:numId w:val="4"/>
         </w:numPr>
         <w:spacing w:line="240" w:lineRule="auto"/>
         <w:rPr>
@@ -612,16 +847,17 @@
         <w:rPr>
           <w:rFonts w:ascii="Times New Roman" w:eastAsia="Times New Roman" w:hAnsi="Times New Roman" w:cs="Times New Roman"/>
         </w:rPr>
-        <w:t>Led AI development and built all AI systems, managed the AI team, and served as interim Lead Developer overseeing four developers.</w:t>
-      </w:r>
-    </w:p>
-    <w:p>
-      <w:pPr>
+        <w:t>Designed and built "Watchdog" (.NET Core, Angular), a highly dynamic ETL platform processing hundreds of terabytes of data daily across 700+ clinics and hospitals, utilizing comprehensive authentication protocols (OAuth, SFTP, Basic, AWS, Azure).</w:t>
+      </w:r>
+    </w:p>
+    <w:p>
+      <w:pPr>
+        <w:pStyle w:val="ListParagraph"/>
         <w:keepLines/>
         <w:widowControl w:val="0"/>
         <w:numPr>
           <w:ilvl w:val="0"/>
-          <w:numId w:val="3"/>
+          <w:numId w:val="4"/>
         </w:numPr>
         <w:spacing w:line="240" w:lineRule="auto"/>
         <w:rPr>
@@ -632,16 +868,59 @@
         <w:rPr>
           <w:rFonts w:ascii="Times New Roman" w:eastAsia="Times New Roman" w:hAnsi="Times New Roman" w:cs="Times New Roman"/>
         </w:rPr>
-        <w:t>Architected software and database designs, collaborated daily with the VP of IT and conducted weekly meetings with the C-suite to align solutions with business objectives.</w:t>
-      </w:r>
-    </w:p>
-    <w:p>
-      <w:pPr>
+        <w:t>Develop</w:t>
+      </w:r>
+      <w:r>
+        <w:rPr>
+          <w:rFonts w:ascii="Times New Roman" w:eastAsia="Times New Roman" w:hAnsi="Times New Roman" w:cs="Times New Roman"/>
+        </w:rPr>
+        <w:t>ed</w:t>
+      </w:r>
+      <w:r>
+        <w:rPr>
+          <w:rFonts w:ascii="Times New Roman" w:eastAsia="Times New Roman" w:hAnsi="Times New Roman" w:cs="Times New Roman"/>
+        </w:rPr>
+        <w:t xml:space="preserve"> and maintain</w:t>
+      </w:r>
+      <w:r>
+        <w:rPr>
+          <w:rFonts w:ascii="Times New Roman" w:eastAsia="Times New Roman" w:hAnsi="Times New Roman" w:cs="Times New Roman"/>
+        </w:rPr>
+        <w:t>ed</w:t>
+      </w:r>
+      <w:r>
+        <w:rPr>
+          <w:rFonts w:ascii="Times New Roman" w:eastAsia="Times New Roman" w:hAnsi="Times New Roman" w:cs="Times New Roman"/>
+        </w:rPr>
+        <w:t xml:space="preserve"> </w:t>
+      </w:r>
+      <w:r>
+        <w:rPr>
+          <w:rFonts w:ascii="Times New Roman" w:eastAsia="Times New Roman" w:hAnsi="Times New Roman" w:cs="Times New Roman"/>
+        </w:rPr>
+        <w:t>complex ETL UI systems, allowing users to intuitively schedule data extracts/loads, customize column mappings, execute pre and post</w:t>
+      </w:r>
+      <w:r>
+        <w:rPr>
+          <w:rFonts w:ascii="Times New Roman" w:eastAsia="Times New Roman" w:hAnsi="Times New Roman" w:cs="Times New Roman"/>
+        </w:rPr>
+        <w:t xml:space="preserve"> </w:t>
+      </w:r>
+      <w:r>
+        <w:rPr>
+          <w:rFonts w:ascii="Times New Roman" w:eastAsia="Times New Roman" w:hAnsi="Times New Roman" w:cs="Times New Roman"/>
+        </w:rPr>
+        <w:t>load stored procedures, and manage massive data pipelines.</w:t>
+      </w:r>
+    </w:p>
+    <w:p>
+      <w:pPr>
+        <w:pStyle w:val="ListParagraph"/>
         <w:keepLines/>
         <w:widowControl w:val="0"/>
         <w:numPr>
           <w:ilvl w:val="0"/>
-          <w:numId w:val="3"/>
+          <w:numId w:val="4"/>
         </w:numPr>
         <w:spacing w:line="240" w:lineRule="auto"/>
         <w:rPr>
@@ -652,29 +931,142 @@
         <w:rPr>
           <w:rFonts w:ascii="Times New Roman" w:eastAsia="Times New Roman" w:hAnsi="Times New Roman" w:cs="Times New Roman"/>
         </w:rPr>
-        <w:t>Upgraded SQL Server software from 2013 to 2024, coordinating downtime, migrating enterprise applications, jobs, and queries, and executing a seamless upgrade within one day.</w:t>
-      </w:r>
-    </w:p>
-    <w:p>
-      <w:pPr>
-        <w:keepLines/>
-        <w:widowControl w:val="0"/>
+        <w:t xml:space="preserve">Created "Data Farm" (.NET Core, Angular), an automated financial application integrating diverse finance tools that drastically accelerated the </w:t>
+      </w:r>
+      <w:r>
+        <w:rPr>
+          <w:rFonts w:ascii="Times New Roman" w:eastAsia="Times New Roman" w:hAnsi="Times New Roman" w:cs="Times New Roman"/>
+        </w:rPr>
+        <w:t>company</w:t>
+      </w:r>
+      <w:r>
+        <w:rPr>
+          <w:rFonts w:ascii="Times New Roman" w:eastAsia="Times New Roman" w:hAnsi="Times New Roman" w:cs="Times New Roman"/>
+        </w:rPr>
+        <w:t xml:space="preserve"> end</w:t>
+      </w:r>
+      <w:r>
+        <w:rPr>
+          <w:rFonts w:ascii="Times New Roman" w:eastAsia="Times New Roman" w:hAnsi="Times New Roman" w:cs="Times New Roman"/>
+        </w:rPr>
+        <w:t xml:space="preserve"> </w:t>
+      </w:r>
+      <w:r>
+        <w:rPr>
+          <w:rFonts w:ascii="Times New Roman" w:eastAsia="Times New Roman" w:hAnsi="Times New Roman" w:cs="Times New Roman"/>
+        </w:rPr>
+        <w:t>of</w:t>
+      </w:r>
+      <w:r>
+        <w:rPr>
+          <w:rFonts w:ascii="Times New Roman" w:eastAsia="Times New Roman" w:hAnsi="Times New Roman" w:cs="Times New Roman"/>
+        </w:rPr>
+        <w:t xml:space="preserve"> </w:t>
+      </w:r>
+      <w:r>
+        <w:rPr>
+          <w:rFonts w:ascii="Times New Roman" w:eastAsia="Times New Roman" w:hAnsi="Times New Roman" w:cs="Times New Roman"/>
+        </w:rPr>
+        <w:t>month reconciliation process, reducing processing time from 3 weeks to just 2 hours.</w:t>
+      </w:r>
+    </w:p>
+    <w:p>
+      <w:pPr>
+        <w:pStyle w:val="ListParagraph"/>
+        <w:keepLines/>
+        <w:widowControl w:val="0"/>
+        <w:numPr>
+          <w:ilvl w:val="0"/>
+          <w:numId w:val="4"/>
+        </w:numPr>
         <w:spacing w:line="240" w:lineRule="auto"/>
         <w:rPr>
           <w:rFonts w:ascii="Times New Roman" w:eastAsia="Times New Roman" w:hAnsi="Times New Roman" w:cs="Times New Roman"/>
-          <w:sz w:val="2"/>
-          <w:szCs w:val="2"/>
-        </w:rPr>
-      </w:pPr>
-    </w:p>
-    <w:p>
-      <w:pPr>
-        <w:keepLines/>
-        <w:widowControl w:val="0"/>
-        <w:spacing w:after="40" w:line="240" w:lineRule="auto"/>
+        </w:rPr>
+      </w:pPr>
+      <w:r>
+        <w:rPr>
+          <w:rFonts w:ascii="Times New Roman" w:eastAsia="Times New Roman" w:hAnsi="Times New Roman" w:cs="Times New Roman"/>
+        </w:rPr>
+        <w:t>Developed an AI</w:t>
+      </w:r>
+      <w:r>
+        <w:rPr>
+          <w:rFonts w:ascii="Times New Roman" w:eastAsia="Times New Roman" w:hAnsi="Times New Roman" w:cs="Times New Roman"/>
+        </w:rPr>
+        <w:t xml:space="preserve"> </w:t>
+      </w:r>
+      <w:r>
+        <w:rPr>
+          <w:rFonts w:ascii="Times New Roman" w:eastAsia="Times New Roman" w:hAnsi="Times New Roman" w:cs="Times New Roman"/>
+        </w:rPr>
+        <w:t>driven SKU classification system (Python, MSSQL) that intelligently categorizes master line items (service, inventory, etc.), eliminating manual categorization bottlenecks and streamlining global inventory management.</w:t>
+      </w:r>
+    </w:p>
+    <w:p>
+      <w:pPr>
+        <w:pStyle w:val="ListParagraph"/>
+        <w:keepLines/>
+        <w:widowControl w:val="0"/>
+        <w:numPr>
+          <w:ilvl w:val="0"/>
+          <w:numId w:val="4"/>
+        </w:numPr>
+        <w:spacing w:line="240" w:lineRule="auto"/>
+        <w:rPr>
+          <w:rFonts w:ascii="Times New Roman" w:eastAsia="Times New Roman" w:hAnsi="Times New Roman" w:cs="Times New Roman"/>
+        </w:rPr>
+      </w:pPr>
+      <w:r>
+        <w:rPr>
+          <w:rFonts w:ascii="Times New Roman" w:eastAsia="Times New Roman" w:hAnsi="Times New Roman" w:cs="Times New Roman"/>
+        </w:rPr>
+        <w:t>Built a scalable Angular application template utilized as the foundational framework for all future internal apps, ensuring UI consistency and enabling centralized, cascading updates across the software ecosystem.</w:t>
+      </w:r>
+    </w:p>
+    <w:p>
+      <w:pPr>
+        <w:pStyle w:val="ListParagraph"/>
+        <w:keepLines/>
+        <w:widowControl w:val="0"/>
+        <w:numPr>
+          <w:ilvl w:val="0"/>
+          <w:numId w:val="4"/>
+        </w:numPr>
+        <w:spacing w:line="240" w:lineRule="auto"/>
+        <w:rPr>
+          <w:rFonts w:ascii="Times New Roman" w:eastAsia="Times New Roman" w:hAnsi="Times New Roman" w:cs="Times New Roman"/>
+        </w:rPr>
+      </w:pPr>
+      <w:r>
+        <w:rPr>
+          <w:rFonts w:ascii="Times New Roman" w:eastAsia="Times New Roman" w:hAnsi="Times New Roman" w:cs="Times New Roman"/>
+        </w:rPr>
+        <w:t>Orchestrated a complex SQL Server upgrade (2013 to 2024), successfully migrating all enterprise applications, jobs, and queries within a single day while expertly coordinating downtime to ensure minimal operational disruption.</w:t>
+      </w:r>
+    </w:p>
+    <w:p>
+      <w:pPr>
+        <w:rPr>
+          <w:rFonts w:ascii="Times New Roman" w:eastAsia="Times New Roman" w:hAnsi="Times New Roman" w:cs="Times New Roman"/>
+        </w:rPr>
+      </w:pPr>
+      <w:r>
+        <w:rPr>
+          <w:rFonts w:ascii="Times New Roman" w:eastAsia="Times New Roman" w:hAnsi="Times New Roman" w:cs="Times New Roman"/>
+        </w:rPr>
+        <w:br w:type="page"/>
+      </w:r>
+    </w:p>
+    <w:p>
+      <w:pPr>
+        <w:keepLines/>
+        <w:widowControl w:val="0"/>
+        <w:spacing w:before="120" w:after="120" w:line="240" w:lineRule="auto"/>
         <w:rPr>
           <w:rFonts w:ascii="Times New Roman" w:eastAsia="Times New Roman" w:hAnsi="Times New Roman" w:cs="Times New Roman"/>
           <w:b/>
+          <w:color w:val="FF0000"/>
           <w:sz w:val="24"/>
           <w:szCs w:val="24"/>
         </w:rPr>
@@ -686,7 +1078,8 @@
           <w:sz w:val="24"/>
           <w:szCs w:val="24"/>
         </w:rPr>
-        <w:t>Lead Full Stack Developer</w:t>
+        <w:lastRenderedPageBreak/>
+        <w:t>L</w:t>
       </w:r>
       <w:r>
         <w:rPr>
@@ -695,7 +1088,7 @@
           <w:sz w:val="24"/>
           <w:szCs w:val="24"/>
         </w:rPr>
-        <w:t xml:space="preserve"> | </w:t>
+        <w:t>ead Full Stack Developer</w:t>
       </w:r>
       <w:r>
         <w:rPr>
@@ -704,13 +1097,7 @@
           <w:sz w:val="24"/>
           <w:szCs w:val="24"/>
         </w:rPr>
-        <w:t xml:space="preserve">Southern Connecticut State University </w:t>
-      </w:r>
-      <w:r>
-        <w:rPr>
-          <w:rFonts w:ascii="Times New Roman" w:eastAsia="Times New Roman" w:hAnsi="Times New Roman" w:cs="Times New Roman"/>
-        </w:rPr>
-        <w:t xml:space="preserve">| </w:t>
+        <w:t xml:space="preserve"> | Southern </w:t>
       </w:r>
       <w:r>
         <w:rPr>
@@ -719,7 +1106,112 @@
           <w:sz w:val="24"/>
           <w:szCs w:val="24"/>
         </w:rPr>
-        <w:t>September 2019 – August 2023</w:t>
+        <w:t>C</w:t>
+      </w:r>
+      <w:r>
+        <w:rPr>
+          <w:rFonts w:ascii="Times New Roman" w:eastAsia="Times New Roman" w:hAnsi="Times New Roman" w:cs="Times New Roman"/>
+          <w:b/>
+          <w:sz w:val="24"/>
+          <w:szCs w:val="24"/>
+        </w:rPr>
+        <w:t>T</w:t>
+      </w:r>
+      <w:r>
+        <w:rPr>
+          <w:rFonts w:ascii="Times New Roman" w:eastAsia="Times New Roman" w:hAnsi="Times New Roman" w:cs="Times New Roman"/>
+          <w:b/>
+          <w:color w:val="FF0000"/>
+          <w:sz w:val="24"/>
+          <w:szCs w:val="24"/>
+        </w:rPr>
+        <w:t xml:space="preserve"> </w:t>
+      </w:r>
+      <w:r>
+        <w:rPr>
+          <w:rFonts w:ascii="Times New Roman" w:eastAsia="Times New Roman" w:hAnsi="Times New Roman" w:cs="Times New Roman"/>
+          <w:b/>
+          <w:sz w:val="24"/>
+          <w:szCs w:val="24"/>
+        </w:rPr>
+        <w:t xml:space="preserve">State University </w:t>
+      </w:r>
+      <w:r>
+        <w:rPr>
+          <w:rFonts w:ascii="Times New Roman" w:eastAsia="Times New Roman" w:hAnsi="Times New Roman" w:cs="Times New Roman"/>
+          <w:sz w:val="24"/>
+          <w:szCs w:val="24"/>
+        </w:rPr>
+        <w:t>|</w:t>
+      </w:r>
+      <w:r>
+        <w:rPr>
+          <w:rFonts w:ascii="Times New Roman" w:eastAsia="Times New Roman" w:hAnsi="Times New Roman" w:cs="Times New Roman"/>
+          <w:sz w:val="24"/>
+          <w:szCs w:val="24"/>
+        </w:rPr>
+        <w:t xml:space="preserve"> New Haven</w:t>
+      </w:r>
+      <w:r>
+        <w:rPr>
+          <w:rFonts w:ascii="Times New Roman" w:eastAsia="Times New Roman" w:hAnsi="Times New Roman" w:cs="Times New Roman"/>
+          <w:sz w:val="24"/>
+          <w:szCs w:val="24"/>
+        </w:rPr>
+        <w:t>, CT |</w:t>
+      </w:r>
+      <w:r>
+        <w:rPr>
+          <w:rFonts w:ascii="Times New Roman" w:eastAsia="Times New Roman" w:hAnsi="Times New Roman" w:cs="Times New Roman"/>
+          <w:sz w:val="24"/>
+          <w:szCs w:val="24"/>
+        </w:rPr>
+        <w:t xml:space="preserve">           </w:t>
+      </w:r>
+      <w:r>
+        <w:rPr>
+          <w:rFonts w:ascii="Times New Roman" w:eastAsia="Times New Roman" w:hAnsi="Times New Roman" w:cs="Times New Roman"/>
+          <w:b/>
+          <w:sz w:val="24"/>
+          <w:szCs w:val="24"/>
+        </w:rPr>
+        <w:t>Sept</w:t>
+      </w:r>
+      <w:r>
+        <w:rPr>
+          <w:rFonts w:ascii="Times New Roman" w:eastAsia="Times New Roman" w:hAnsi="Times New Roman" w:cs="Times New Roman"/>
+          <w:b/>
+          <w:sz w:val="24"/>
+          <w:szCs w:val="24"/>
+        </w:rPr>
+        <w:t>. 20</w:t>
+      </w:r>
+      <w:r>
+        <w:rPr>
+          <w:rFonts w:ascii="Times New Roman" w:eastAsia="Times New Roman" w:hAnsi="Times New Roman" w:cs="Times New Roman"/>
+          <w:b/>
+          <w:sz w:val="24"/>
+          <w:szCs w:val="24"/>
+        </w:rPr>
+        <w:t>19 – Aug</w:t>
+      </w:r>
+      <w:r>
+        <w:rPr>
+          <w:rFonts w:ascii="Times New Roman" w:eastAsia="Times New Roman" w:hAnsi="Times New Roman" w:cs="Times New Roman"/>
+          <w:b/>
+          <w:sz w:val="24"/>
+          <w:szCs w:val="24"/>
+        </w:rPr>
+        <w:t>.</w:t>
+      </w:r>
+      <w:r>
+        <w:rPr>
+          <w:rFonts w:ascii="Times New Roman" w:eastAsia="Times New Roman" w:hAnsi="Times New Roman" w:cs="Times New Roman"/>
+          <w:b/>
+          <w:sz w:val="24"/>
+          <w:szCs w:val="24"/>
+        </w:rPr>
+        <w:t xml:space="preserve"> 2023</w:t>
       </w:r>
     </w:p>
     <w:p>
@@ -739,7 +1231,73 @@
         <w:rPr>
           <w:rFonts w:ascii="Times New Roman" w:eastAsia="Times New Roman" w:hAnsi="Times New Roman" w:cs="Times New Roman"/>
         </w:rPr>
-        <w:t>Utilized Drupal to build and maintain the university’s main public website and multiple subsidiary sites, applying theme/content updates per requests.</w:t>
+        <w:t>Direct</w:t>
+      </w:r>
+      <w:r>
+        <w:rPr>
+          <w:rFonts w:ascii="Times New Roman" w:eastAsia="Times New Roman" w:hAnsi="Times New Roman" w:cs="Times New Roman"/>
+        </w:rPr>
+        <w:t>ed</w:t>
+      </w:r>
+      <w:r>
+        <w:rPr>
+          <w:rFonts w:ascii="Times New Roman" w:eastAsia="Times New Roman" w:hAnsi="Times New Roman" w:cs="Times New Roman"/>
+        </w:rPr>
+        <w:t xml:space="preserve"> and mentor</w:t>
+      </w:r>
+      <w:r>
+        <w:rPr>
+          <w:rFonts w:ascii="Times New Roman" w:eastAsia="Times New Roman" w:hAnsi="Times New Roman" w:cs="Times New Roman"/>
+        </w:rPr>
+        <w:t>ed</w:t>
+      </w:r>
+      <w:r>
+        <w:rPr>
+          <w:rFonts w:ascii="Times New Roman" w:eastAsia="Times New Roman" w:hAnsi="Times New Roman" w:cs="Times New Roman"/>
+        </w:rPr>
+        <w:t xml:space="preserve"> a team of </w:t>
+      </w:r>
+      <w:r>
+        <w:rPr>
+          <w:rFonts w:ascii="Times New Roman" w:eastAsia="Times New Roman" w:hAnsi="Times New Roman" w:cs="Times New Roman"/>
+        </w:rPr>
+        <w:t>four</w:t>
+      </w:r>
+      <w:r>
+        <w:rPr>
+          <w:rFonts w:ascii="Times New Roman" w:eastAsia="Times New Roman" w:hAnsi="Times New Roman" w:cs="Times New Roman"/>
+        </w:rPr>
+        <w:t xml:space="preserve"> </w:t>
+      </w:r>
+      <w:r>
+        <w:rPr>
+          <w:rFonts w:ascii="Times New Roman" w:eastAsia="Times New Roman" w:hAnsi="Times New Roman" w:cs="Times New Roman"/>
+        </w:rPr>
+        <w:t>developers in the design, development, and day</w:t>
+      </w:r>
+      <w:r>
+        <w:rPr>
+          <w:rFonts w:ascii="Times New Roman" w:eastAsia="Times New Roman" w:hAnsi="Times New Roman" w:cs="Times New Roman"/>
+        </w:rPr>
+        <w:t xml:space="preserve"> </w:t>
+      </w:r>
+      <w:r>
+        <w:rPr>
+          <w:rFonts w:ascii="Times New Roman" w:eastAsia="Times New Roman" w:hAnsi="Times New Roman" w:cs="Times New Roman"/>
+        </w:rPr>
+        <w:t>to</w:t>
+      </w:r>
+      <w:r>
+        <w:rPr>
+          <w:rFonts w:ascii="Times New Roman" w:eastAsia="Times New Roman" w:hAnsi="Times New Roman" w:cs="Times New Roman"/>
+        </w:rPr>
+        <w:t xml:space="preserve"> </w:t>
+      </w:r>
+      <w:r>
+        <w:rPr>
+          <w:rFonts w:ascii="Times New Roman" w:eastAsia="Times New Roman" w:hAnsi="Times New Roman" w:cs="Times New Roman"/>
+        </w:rPr>
+        <w:t>day operations of university web applications. Streamlined onboarding and team collaboration by comprehensively documenting system processes and workflows in Confluence.</w:t>
       </w:r>
     </w:p>
     <w:p>
@@ -759,7 +1317,7 @@
         <w:rPr>
           <w:rFonts w:ascii="Times New Roman" w:eastAsia="Times New Roman" w:hAnsi="Times New Roman" w:cs="Times New Roman"/>
         </w:rPr>
-        <w:t>Supervised multiple web and software projects to support university operations, focusing on database integration, security, and improved user experience.</w:t>
+        <w:t>Spearheaded the restructuring of legacy systems by consolidating 12 standalone databases into a single, comprehensive database schema, significantly reducing data redundancy and optimizing application maintenance.</w:t>
       </w:r>
     </w:p>
     <w:p>
@@ -778,8 +1336,12 @@
       <w:r>
         <w:rPr>
           <w:rFonts w:ascii="Times New Roman" w:eastAsia="Times New Roman" w:hAnsi="Times New Roman" w:cs="Times New Roman"/>
-          <w:sz w:val="14"/>
-          <w:szCs w:val="14"/>
+        </w:rPr>
+        <w:t>Designed, programmed, and maintained front</w:t>
+      </w:r>
+      <w:r>
+        <w:rPr>
+          <w:rFonts w:ascii="Times New Roman" w:eastAsia="Times New Roman" w:hAnsi="Times New Roman" w:cs="Times New Roman"/>
         </w:rPr>
         <w:t xml:space="preserve"> </w:t>
       </w:r>
@@ -787,7 +1349,31 @@
         <w:rPr>
           <w:rFonts w:ascii="Times New Roman" w:eastAsia="Times New Roman" w:hAnsi="Times New Roman" w:cs="Times New Roman"/>
         </w:rPr>
-        <w:t>Consolidated and integrated 12 web application databases into a single comprehensive database, streamlining maintenance and reducing redundancy.</w:t>
+        <w:t>end and backend systems using PHP, MySQL, and JavaScript. Completely refactored the codebase into a modern MVC (Model</w:t>
+      </w:r>
+      <w:r>
+        <w:rPr>
+          <w:rFonts w:ascii="Times New Roman" w:eastAsia="Times New Roman" w:hAnsi="Times New Roman" w:cs="Times New Roman"/>
+        </w:rPr>
+        <w:t xml:space="preserve"> </w:t>
+      </w:r>
+      <w:r>
+        <w:rPr>
+          <w:rFonts w:ascii="Times New Roman" w:eastAsia="Times New Roman" w:hAnsi="Times New Roman" w:cs="Times New Roman"/>
+        </w:rPr>
+        <w:t>View</w:t>
+      </w:r>
+      <w:r>
+        <w:rPr>
+          <w:rFonts w:ascii="Times New Roman" w:eastAsia="Times New Roman" w:hAnsi="Times New Roman" w:cs="Times New Roman"/>
+        </w:rPr>
+        <w:t xml:space="preserve"> </w:t>
+      </w:r>
+      <w:r>
+        <w:rPr>
+          <w:rFonts w:ascii="Times New Roman" w:eastAsia="Times New Roman" w:hAnsi="Times New Roman" w:cs="Times New Roman"/>
+        </w:rPr>
+        <w:t>Controller) architecture, reducing system load times by 50%.</w:t>
       </w:r>
     </w:p>
     <w:p>
@@ -807,21 +1393,7 @@
         <w:rPr>
           <w:rFonts w:ascii="Times New Roman" w:eastAsia="Times New Roman" w:hAnsi="Times New Roman" w:cs="Times New Roman"/>
         </w:rPr>
-        <w:t xml:space="preserve">Managed Student Staff Portal and Guest Sign-In systems, enhancing functionality through API integrations, </w:t>
-      </w:r>
-      <w:proofErr w:type="spellStart"/>
-      <w:r>
-        <w:rPr>
-          <w:rFonts w:ascii="Times New Roman" w:eastAsia="Times New Roman" w:hAnsi="Times New Roman" w:cs="Times New Roman"/>
-        </w:rPr>
-        <w:t>cron</w:t>
-      </w:r>
-      <w:proofErr w:type="spellEnd"/>
-      <w:r>
-        <w:rPr>
-          <w:rFonts w:ascii="Times New Roman" w:eastAsia="Times New Roman" w:hAnsi="Times New Roman" w:cs="Times New Roman"/>
-        </w:rPr>
-        <w:t xml:space="preserve"> jobs, and automated data retrieval.</w:t>
+        <w:t>Led server migration initiatives and established safe deployment protocols by setting up Git (GitHub) version control. Built a fully functional staging/testing environment to protect live sites during development.</w:t>
       </w:r>
     </w:p>
     <w:p>
@@ -841,7 +1413,123 @@
         <w:rPr>
           <w:rFonts w:ascii="Times New Roman" w:eastAsia="Times New Roman" w:hAnsi="Times New Roman" w:cs="Times New Roman"/>
         </w:rPr>
-        <w:t>Led IT infrastructure modernization: migrated servers, automated workflows, and improved system reliability.</w:t>
+        <w:t>Engineered and managed a suite of critical operational applications, including:</w:t>
+      </w:r>
+    </w:p>
+    <w:p>
+      <w:pPr>
+        <w:keepLines/>
+        <w:widowControl w:val="0"/>
+        <w:numPr>
+          <w:ilvl w:val="1"/>
+          <w:numId w:val="1"/>
+        </w:numPr>
+        <w:spacing w:line="240" w:lineRule="auto"/>
+        <w:rPr>
+          <w:rFonts w:ascii="Times New Roman" w:eastAsia="Times New Roman" w:hAnsi="Times New Roman" w:cs="Times New Roman"/>
+        </w:rPr>
+      </w:pPr>
+      <w:r>
+        <w:rPr>
+          <w:rFonts w:ascii="Times New Roman" w:eastAsia="Times New Roman" w:hAnsi="Times New Roman" w:cs="Times New Roman"/>
+        </w:rPr>
+        <w:t>Residence Life &amp; Hall Director Portals: Developed the new Res</w:t>
+      </w:r>
+      <w:r>
+        <w:rPr>
+          <w:rFonts w:ascii="Times New Roman" w:eastAsia="Times New Roman" w:hAnsi="Times New Roman" w:cs="Times New Roman"/>
+        </w:rPr>
+        <w:t xml:space="preserve">idence </w:t>
+      </w:r>
+      <w:r>
+        <w:rPr>
+          <w:rFonts w:ascii="Times New Roman" w:eastAsia="Times New Roman" w:hAnsi="Times New Roman" w:cs="Times New Roman"/>
+        </w:rPr>
+        <w:t>Life homepage and custom backends to track overnight stays, equipment checkout, timeclocks, packages, and key management.</w:t>
+      </w:r>
+    </w:p>
+    <w:p>
+      <w:pPr>
+        <w:keepLines/>
+        <w:widowControl w:val="0"/>
+        <w:numPr>
+          <w:ilvl w:val="1"/>
+          <w:numId w:val="1"/>
+        </w:numPr>
+        <w:spacing w:line="240" w:lineRule="auto"/>
+        <w:rPr>
+          <w:rFonts w:ascii="Times New Roman" w:eastAsia="Times New Roman" w:hAnsi="Times New Roman" w:cs="Times New Roman"/>
+        </w:rPr>
+      </w:pPr>
+      <w:r>
+        <w:rPr>
+          <w:rFonts w:ascii="Times New Roman" w:eastAsia="Times New Roman" w:hAnsi="Times New Roman" w:cs="Times New Roman"/>
+        </w:rPr>
+        <w:t>Access Control Systems: Built comprehensive Student and Guest Sign</w:t>
+      </w:r>
+      <w:r>
+        <w:rPr>
+          <w:rFonts w:ascii="Times New Roman" w:eastAsia="Times New Roman" w:hAnsi="Times New Roman" w:cs="Times New Roman"/>
+        </w:rPr>
+        <w:t xml:space="preserve"> </w:t>
+      </w:r>
+      <w:r>
+        <w:rPr>
+          <w:rFonts w:ascii="Times New Roman" w:eastAsia="Times New Roman" w:hAnsi="Times New Roman" w:cs="Times New Roman"/>
+        </w:rPr>
+        <w:t>In systems supporting approximately 2,000 students, featuring automated ID verification and stay</w:t>
+      </w:r>
+      <w:r>
+        <w:rPr>
+          <w:rFonts w:ascii="Times New Roman" w:eastAsia="Times New Roman" w:hAnsi="Times New Roman" w:cs="Times New Roman"/>
+        </w:rPr>
+        <w:t xml:space="preserve"> </w:t>
+      </w:r>
+      <w:r>
+        <w:rPr>
+          <w:rFonts w:ascii="Times New Roman" w:eastAsia="Times New Roman" w:hAnsi="Times New Roman" w:cs="Times New Roman"/>
+        </w:rPr>
+        <w:t>duration tracking.</w:t>
+      </w:r>
+    </w:p>
+    <w:p>
+      <w:pPr>
+        <w:keepLines/>
+        <w:widowControl w:val="0"/>
+        <w:numPr>
+          <w:ilvl w:val="1"/>
+          <w:numId w:val="1"/>
+        </w:numPr>
+        <w:spacing w:line="240" w:lineRule="auto"/>
+        <w:rPr>
+          <w:rFonts w:ascii="Times New Roman" w:eastAsia="Times New Roman" w:hAnsi="Times New Roman" w:cs="Times New Roman"/>
+        </w:rPr>
+      </w:pPr>
+      <w:r>
+        <w:rPr>
+          <w:rFonts w:ascii="Times New Roman" w:eastAsia="Times New Roman" w:hAnsi="Times New Roman" w:cs="Times New Roman"/>
+        </w:rPr>
+        <w:t>HR/SAP Portal: Created an internal portal for staff to manage employee onboarding, offboarding, and system access permissions.</w:t>
+      </w:r>
+    </w:p>
+    <w:p>
+      <w:pPr>
+        <w:keepLines/>
+        <w:widowControl w:val="0"/>
+        <w:numPr>
+          <w:ilvl w:val="1"/>
+          <w:numId w:val="1"/>
+        </w:numPr>
+        <w:spacing w:line="240" w:lineRule="auto"/>
+        <w:rPr>
+          <w:rFonts w:ascii="Times New Roman" w:eastAsia="Times New Roman" w:hAnsi="Times New Roman" w:cs="Times New Roman"/>
+        </w:rPr>
+      </w:pPr>
+      <w:r>
+        <w:rPr>
+          <w:rFonts w:ascii="Times New Roman" w:eastAsia="Times New Roman" w:hAnsi="Times New Roman" w:cs="Times New Roman"/>
+        </w:rPr>
+        <w:t>Event Funding Portal: Developed a program portal to streamline the approval workflow for departmental events, efficiently managing and processing hundreds of thousands of dollars in funding.</w:t>
       </w:r>
     </w:p>
     <w:p>
@@ -861,7 +1549,7 @@
         <w:rPr>
           <w:rFonts w:ascii="Times New Roman" w:eastAsia="Times New Roman" w:hAnsi="Times New Roman" w:cs="Times New Roman"/>
         </w:rPr>
-        <w:t xml:space="preserve">Developed and maintained web applications using PHP, MySQL, and JavaScript; implemented daily Linux </w:t>
+        <w:t xml:space="preserve">Implemented Linux </w:t>
       </w:r>
       <w:proofErr w:type="spellStart"/>
       <w:r>
@@ -875,7 +1563,7 @@
         <w:rPr>
           <w:rFonts w:ascii="Times New Roman" w:eastAsia="Times New Roman" w:hAnsi="Times New Roman" w:cs="Times New Roman"/>
         </w:rPr>
-        <w:t xml:space="preserve"> jobs to automate notifications and data processes.</w:t>
+        <w:t xml:space="preserve"> jobs to automate daily functions, notifications, and background data retrieval, significantly reducing manual administrative workloads.</w:t>
       </w:r>
     </w:p>
     <w:p>
@@ -894,43 +1582,15 @@
       <w:r>
         <w:rPr>
           <w:rFonts w:ascii="Times New Roman" w:eastAsia="Times New Roman" w:hAnsi="Times New Roman" w:cs="Times New Roman"/>
-          <w:sz w:val="14"/>
-          <w:szCs w:val="14"/>
-        </w:rPr>
-        <w:t xml:space="preserve"> </w:t>
-      </w:r>
-      <w:r>
-        <w:rPr>
-          <w:rFonts w:ascii="Times New Roman" w:eastAsia="Times New Roman" w:hAnsi="Times New Roman" w:cs="Times New Roman"/>
-        </w:rPr>
-        <w:t>Established Git version control and testing environments, ensuring safe deployments and code integrity.</w:t>
-      </w:r>
-    </w:p>
-    <w:p>
-      <w:pPr>
-        <w:keepLines/>
-        <w:widowControl w:val="0"/>
-        <w:numPr>
-          <w:ilvl w:val="0"/>
-          <w:numId w:val="1"/>
-        </w:numPr>
-        <w:spacing w:line="240" w:lineRule="auto"/>
-        <w:rPr>
-          <w:rFonts w:ascii="Times New Roman" w:eastAsia="Times New Roman" w:hAnsi="Times New Roman" w:cs="Times New Roman"/>
-        </w:rPr>
-      </w:pPr>
-      <w:r>
-        <w:rPr>
-          <w:rFonts w:ascii="Times New Roman" w:eastAsia="Times New Roman" w:hAnsi="Times New Roman" w:cs="Times New Roman"/>
-        </w:rPr>
-        <w:t>Documented system processes and workflows in Confluence; trained and onboarded a team of four developers, reducing ramp-up time and fostering collaboration.</w:t>
+        </w:rPr>
+        <w:t>Utilized Drupal to build, update, and maintain the university’s main public website and multiple subsidiary sites, ensuring consistent security, UI/UX, and theme updates.</w:t>
       </w:r>
     </w:p>
     <w:p>
       <w:pPr>
         <w:pStyle w:val="Title"/>
         <w:widowControl w:val="0"/>
-        <w:spacing w:after="0"/>
+        <w:spacing w:before="120" w:after="0"/>
         <w:ind w:left="0" w:firstLine="0"/>
       </w:pPr>
       <w:bookmarkStart w:id="3" w:name="_2fnmceqbsq64" w:colFirst="0" w:colLast="0"/>
@@ -1099,7 +1759,7 @@
 </file>
 
 <file path=word/endnotes.xml><?xml version="1.0" encoding="utf-8"?>
-<w:endnotes xmlns:wpc="http://schemas.microsoft.com/office/word/2010/wordprocessingCanvas" xmlns:cx="http://schemas.microsoft.com/office/drawing/2014/chartex" xmlns:cx1="http://schemas.microsoft.com/office/drawing/2015/9/8/chartex" xmlns:cx2="http://schemas.microsoft.com/office/drawing/2015/10/21/chartex" xmlns:cx3="http://schemas.microsoft.com/office/drawing/2016/5/9/chartex" xmlns:cx4="http://schemas.microsoft.com/office/drawing/2016/5/10/chartex" xmlns:cx5="http://schemas.microsoft.com/office/drawing/2016/5/11/chartex" xmlns:cx6="http://schemas.microsoft.com/office/drawing/2016/5/12/chartex" xmlns:cx7="http://schemas.microsoft.com/office/drawing/2016/5/13/chartex" xmlns:cx8="http://schemas.microsoft.com/office/drawing/2016/5/14/chartex" xmlns:mc="http://schemas.openxmlformats.org/markup-compatibility/2006" xmlns:aink="http://schemas.microsoft.com/office/drawing/2016/ink" xmlns:am3d="http://schemas.microsoft.com/office/drawing/2017/model3d" xmlns:o="urn:schemas-microsoft-com:office:office" xmlns:oel="http://schemas.microsoft.com/office/2019/extlst" xmlns:r="http://schemas.openxmlformats.org/officeDocument/2006/relationships" xmlns:m="http://schemas.openxmlformats.org/officeDocument/2006/math" xmlns:v="urn:schemas-microsoft-com:vml" xmlns:wp14="http://schemas.microsoft.com/office/word/2010/wordprocessingDrawing" xmlns:wp="http://schemas.openxmlformats.org/drawingml/2006/wordprocessingDrawing" xmlns:w10="urn:schemas-microsoft-com:office:word" xmlns:w="http://schemas.openxmlformats.org/wordprocessingml/2006/main" xmlns:w14="http://schemas.microsoft.com/office/word/2010/wordml" xmlns:w15="http://schemas.microsoft.com/office/word/2012/wordml" xmlns:w16cex="http://schemas.microsoft.com/office/word/2018/wordml/cex" xmlns:w16cid="http://schemas.microsoft.com/office/word/2016/wordml/cid" xmlns:w16="http://schemas.microsoft.com/office/word/2018/wordml" xmlns:w16du="http://schemas.microsoft.com/office/word/2023/wordml/word16du" xmlns:w16sdtdh="http://schemas.microsoft.com/office/word/2020/wordml/sdtdatahash" xmlns:w16sdtfl="http://schemas.microsoft.com/office/word/2024/wordml/sdtformatlock" xmlns:w16se="http://schemas.microsoft.com/office/word/2015/wordml/symex" xmlns:wpg="http://schemas.microsoft.com/office/word/2010/wordprocessingGroup" xmlns:wpi="http://schemas.microsoft.com/office/word/2010/wordprocessingInk" xmlns:wne="http://schemas.microsoft.com/office/word/2006/wordml" xmlns:wps="http://schemas.microsoft.com/office/word/2010/wordprocessingShape" mc:Ignorable="w14 w15 w16se w16cid w16 w16cex w16sdtdh w16sdtfl w16du wp14">
+<w:endnotes xmlns:wpc="http://schemas.microsoft.com/office/word/2010/wordprocessingCanvas" xmlns:cx="http://schemas.microsoft.com/office/drawing/2014/chartex" xmlns:cx1="http://schemas.microsoft.com/office/drawing/2015/9/8/chartex" xmlns:cx2="http://schemas.microsoft.com/office/drawing/2015/10/21/chartex" xmlns:cx3="http://schemas.microsoft.com/office/drawing/2016/5/9/chartex" xmlns:cx4="http://schemas.microsoft.com/office/drawing/2016/5/10/chartex" xmlns:cx5="http://schemas.microsoft.com/office/drawing/2016/5/11/chartex" xmlns:cx6="http://schemas.microsoft.com/office/drawing/2016/5/12/chartex" xmlns:cx7="http://schemas.microsoft.com/office/drawing/2016/5/13/chartex" xmlns:cx8="http://schemas.microsoft.com/office/drawing/2016/5/14/chartex" xmlns:mc="http://schemas.openxmlformats.org/markup-compatibility/2006" xmlns:aink="http://schemas.microsoft.com/office/drawing/2016/ink" xmlns:am3d="http://schemas.microsoft.com/office/drawing/2017/model3d" xmlns:o="urn:schemas-microsoft-com:office:office" xmlns:r="http://schemas.openxmlformats.org/officeDocument/2006/relationships" xmlns:m="http://schemas.openxmlformats.org/officeDocument/2006/math" xmlns:v="urn:schemas-microsoft-com:vml" xmlns:wp14="http://schemas.microsoft.com/office/word/2010/wordprocessingDrawing" xmlns:wp="http://schemas.openxmlformats.org/drawingml/2006/wordprocessingDrawing" xmlns:w10="urn:schemas-microsoft-com:office:word" xmlns:w="http://schemas.openxmlformats.org/wordprocessingml/2006/main" xmlns:w14="http://schemas.microsoft.com/office/word/2010/wordml" xmlns:w15="http://schemas.microsoft.com/office/word/2012/wordml" xmlns:w16cex="http://schemas.microsoft.com/office/word/2018/wordml/cex" xmlns:w16cid="http://schemas.microsoft.com/office/word/2016/wordml/cid" xmlns:w16="http://schemas.microsoft.com/office/word/2018/wordml" xmlns:w16sdtdh="http://schemas.microsoft.com/office/word/2020/wordml/sdtdatahash" xmlns:w16se="http://schemas.microsoft.com/office/word/2015/wordml/symex" xmlns:wpg="http://schemas.microsoft.com/office/word/2010/wordprocessingGroup" xmlns:wpi="http://schemas.microsoft.com/office/word/2010/wordprocessingInk" xmlns:wne="http://schemas.microsoft.com/office/word/2006/wordml" xmlns:wps="http://schemas.microsoft.com/office/word/2010/wordprocessingShape" mc:Ignorable="w14 w15 w16se w16cid w16 w16cex w16sdtdh wp14">
   <w:endnote w:type="separator" w:id="-1">
     <w:p>
       <w:pPr>
@@ -1124,7 +1784,7 @@
 </file>
 
 <file path=word/footnotes.xml><?xml version="1.0" encoding="utf-8"?>
-<w:footnotes xmlns:wpc="http://schemas.microsoft.com/office/word/2010/wordprocessingCanvas" xmlns:cx="http://schemas.microsoft.com/office/drawing/2014/chartex" xmlns:cx1="http://schemas.microsoft.com/office/drawing/2015/9/8/chartex" xmlns:cx2="http://schemas.microsoft.com/office/drawing/2015/10/21/chartex" xmlns:cx3="http://schemas.microsoft.com/office/drawing/2016/5/9/chartex" xmlns:cx4="http://schemas.microsoft.com/office/drawing/2016/5/10/chartex" xmlns:cx5="http://schemas.microsoft.com/office/drawing/2016/5/11/chartex" xmlns:cx6="http://schemas.microsoft.com/office/drawing/2016/5/12/chartex" xmlns:cx7="http://schemas.microsoft.com/office/drawing/2016/5/13/chartex" xmlns:cx8="http://schemas.microsoft.com/office/drawing/2016/5/14/chartex" xmlns:mc="http://schemas.openxmlformats.org/markup-compatibility/2006" xmlns:aink="http://schemas.microsoft.com/office/drawing/2016/ink" xmlns:am3d="http://schemas.microsoft.com/office/drawing/2017/model3d" xmlns:o="urn:schemas-microsoft-com:office:office" xmlns:oel="http://schemas.microsoft.com/office/2019/extlst" xmlns:r="http://schemas.openxmlformats.org/officeDocument/2006/relationships" xmlns:m="http://schemas.openxmlformats.org/officeDocument/2006/math" xmlns:v="urn:schemas-microsoft-com:vml" xmlns:wp14="http://schemas.microsoft.com/office/word/2010/wordprocessingDrawing" xmlns:wp="http://schemas.openxmlformats.org/drawingml/2006/wordprocessingDrawing" xmlns:w10="urn:schemas-microsoft-com:office:word" xmlns:w="http://schemas.openxmlformats.org/wordprocessingml/2006/main" xmlns:w14="http://schemas.microsoft.com/office/word/2010/wordml" xmlns:w15="http://schemas.microsoft.com/office/word/2012/wordml" xmlns:w16cex="http://schemas.microsoft.com/office/word/2018/wordml/cex" xmlns:w16cid="http://schemas.microsoft.com/office/word/2016/wordml/cid" xmlns:w16="http://schemas.microsoft.com/office/word/2018/wordml" xmlns:w16du="http://schemas.microsoft.com/office/word/2023/wordml/word16du" xmlns:w16sdtdh="http://schemas.microsoft.com/office/word/2020/wordml/sdtdatahash" xmlns:w16sdtfl="http://schemas.microsoft.com/office/word/2024/wordml/sdtformatlock" xmlns:w16se="http://schemas.microsoft.com/office/word/2015/wordml/symex" xmlns:wpg="http://schemas.microsoft.com/office/word/2010/wordprocessingGroup" xmlns:wpi="http://schemas.microsoft.com/office/word/2010/wordprocessingInk" xmlns:wne="http://schemas.microsoft.com/office/word/2006/wordml" xmlns:wps="http://schemas.microsoft.com/office/word/2010/wordprocessingShape" mc:Ignorable="w14 w15 w16se w16cid w16 w16cex w16sdtdh w16sdtfl w16du wp14">
+<w:footnotes xmlns:wpc="http://schemas.microsoft.com/office/word/2010/wordprocessingCanvas" xmlns:cx="http://schemas.microsoft.com/office/drawing/2014/chartex" xmlns:cx1="http://schemas.microsoft.com/office/drawing/2015/9/8/chartex" xmlns:cx2="http://schemas.microsoft.com/office/drawing/2015/10/21/chartex" xmlns:cx3="http://schemas.microsoft.com/office/drawing/2016/5/9/chartex" xmlns:cx4="http://schemas.microsoft.com/office/drawing/2016/5/10/chartex" xmlns:cx5="http://schemas.microsoft.com/office/drawing/2016/5/11/chartex" xmlns:cx6="http://schemas.microsoft.com/office/drawing/2016/5/12/chartex" xmlns:cx7="http://schemas.microsoft.com/office/drawing/2016/5/13/chartex" xmlns:cx8="http://schemas.microsoft.com/office/drawing/2016/5/14/chartex" xmlns:mc="http://schemas.openxmlformats.org/markup-compatibility/2006" xmlns:aink="http://schemas.microsoft.com/office/drawing/2016/ink" xmlns:am3d="http://schemas.microsoft.com/office/drawing/2017/model3d" xmlns:o="urn:schemas-microsoft-com:office:office" xmlns:r="http://schemas.openxmlformats.org/officeDocument/2006/relationships" xmlns:m="http://schemas.openxmlformats.org/officeDocument/2006/math" xmlns:v="urn:schemas-microsoft-com:vml" xmlns:wp14="http://schemas.microsoft.com/office/word/2010/wordprocessingDrawing" xmlns:wp="http://schemas.openxmlformats.org/drawingml/2006/wordprocessingDrawing" xmlns:w10="urn:schemas-microsoft-com:office:word" xmlns:w="http://schemas.openxmlformats.org/wordprocessingml/2006/main" xmlns:w14="http://schemas.microsoft.com/office/word/2010/wordml" xmlns:w15="http://schemas.microsoft.com/office/word/2012/wordml" xmlns:w16cex="http://schemas.microsoft.com/office/word/2018/wordml/cex" xmlns:w16cid="http://schemas.microsoft.com/office/word/2016/wordml/cid" xmlns:w16="http://schemas.microsoft.com/office/word/2018/wordml" xmlns:w16sdtdh="http://schemas.microsoft.com/office/word/2020/wordml/sdtdatahash" xmlns:w16se="http://schemas.microsoft.com/office/word/2015/wordml/symex" xmlns:wpg="http://schemas.microsoft.com/office/word/2010/wordprocessingGroup" xmlns:wpi="http://schemas.microsoft.com/office/word/2010/wordprocessingInk" xmlns:wne="http://schemas.microsoft.com/office/word/2006/wordml" xmlns:wps="http://schemas.microsoft.com/office/word/2010/wordprocessingShape" mc:Ignorable="w14 w15 w16se w16cid w16 w16cex w16sdtdh wp14">
   <w:footnote w:type="separator" w:id="-1">
     <w:p>
       <w:pPr>
@@ -1149,7 +1809,7 @@
 </file>
 
 <file path=word/numbering.xml><?xml version="1.0" encoding="utf-8"?>
-<w:numbering xmlns:wpc="http://schemas.microsoft.com/office/word/2010/wordprocessingCanvas" xmlns:cx="http://schemas.microsoft.com/office/drawing/2014/chartex" xmlns:cx1="http://schemas.microsoft.com/office/drawing/2015/9/8/chartex" xmlns:cx2="http://schemas.microsoft.com/office/drawing/2015/10/21/chartex" xmlns:cx3="http://schemas.microsoft.com/office/drawing/2016/5/9/chartex" xmlns:cx4="http://schemas.microsoft.com/office/drawing/2016/5/10/chartex" xmlns:cx5="http://schemas.microsoft.com/office/drawing/2016/5/11/chartex" xmlns:cx6="http://schemas.microsoft.com/office/drawing/2016/5/12/chartex" xmlns:cx7="http://schemas.microsoft.com/office/drawing/2016/5/13/chartex" xmlns:cx8="http://schemas.microsoft.com/office/drawing/2016/5/14/chartex" xmlns:mc="http://schemas.openxmlformats.org/markup-compatibility/2006" xmlns:aink="http://schemas.microsoft.com/office/drawing/2016/ink" xmlns:am3d="http://schemas.microsoft.com/office/drawing/2017/model3d" xmlns:o="urn:schemas-microsoft-com:office:office" xmlns:oel="http://schemas.microsoft.com/office/2019/extlst" xmlns:r="http://schemas.openxmlformats.org/officeDocument/2006/relationships" xmlns:m="http://schemas.openxmlformats.org/officeDocument/2006/math" xmlns:v="urn:schemas-microsoft-com:vml" xmlns:wp14="http://schemas.microsoft.com/office/word/2010/wordprocessingDrawing" xmlns:wp="http://schemas.openxmlformats.org/drawingml/2006/wordprocessingDrawing" xmlns:w10="urn:schemas-microsoft-com:office:word" xmlns:w="http://schemas.openxmlformats.org/wordprocessingml/2006/main" xmlns:w14="http://schemas.microsoft.com/office/word/2010/wordml" xmlns:w15="http://schemas.microsoft.com/office/word/2012/wordml" xmlns:w16cex="http://schemas.microsoft.com/office/word/2018/wordml/cex" xmlns:w16cid="http://schemas.microsoft.com/office/word/2016/wordml/cid" xmlns:w16="http://schemas.microsoft.com/office/word/2018/wordml" xmlns:w16du="http://schemas.microsoft.com/office/word/2023/wordml/word16du" xmlns:w16sdtdh="http://schemas.microsoft.com/office/word/2020/wordml/sdtdatahash" xmlns:w16sdtfl="http://schemas.microsoft.com/office/word/2024/wordml/sdtformatlock" xmlns:w16se="http://schemas.microsoft.com/office/word/2015/wordml/symex" xmlns:wpg="http://schemas.microsoft.com/office/word/2010/wordprocessingGroup" xmlns:wpi="http://schemas.microsoft.com/office/word/2010/wordprocessingInk" xmlns:wne="http://schemas.microsoft.com/office/word/2006/wordml" xmlns:wps="http://schemas.microsoft.com/office/word/2010/wordprocessingShape" mc:Ignorable="w14 w15 w16se w16cid w16 w16cex w16sdtdh w16sdtfl w16du wp14">
+<w:numbering xmlns:wpc="http://schemas.microsoft.com/office/word/2010/wordprocessingCanvas" xmlns:cx="http://schemas.microsoft.com/office/drawing/2014/chartex" xmlns:cx1="http://schemas.microsoft.com/office/drawing/2015/9/8/chartex" xmlns:cx2="http://schemas.microsoft.com/office/drawing/2015/10/21/chartex" xmlns:cx3="http://schemas.microsoft.com/office/drawing/2016/5/9/chartex" xmlns:cx4="http://schemas.microsoft.com/office/drawing/2016/5/10/chartex" xmlns:cx5="http://schemas.microsoft.com/office/drawing/2016/5/11/chartex" xmlns:cx6="http://schemas.microsoft.com/office/drawing/2016/5/12/chartex" xmlns:cx7="http://schemas.microsoft.com/office/drawing/2016/5/13/chartex" xmlns:cx8="http://schemas.microsoft.com/office/drawing/2016/5/14/chartex" xmlns:mc="http://schemas.openxmlformats.org/markup-compatibility/2006" xmlns:aink="http://schemas.microsoft.com/office/drawing/2016/ink" xmlns:am3d="http://schemas.microsoft.com/office/drawing/2017/model3d" xmlns:o="urn:schemas-microsoft-com:office:office" xmlns:r="http://schemas.openxmlformats.org/officeDocument/2006/relationships" xmlns:m="http://schemas.openxmlformats.org/officeDocument/2006/math" xmlns:v="urn:schemas-microsoft-com:vml" xmlns:wp14="http://schemas.microsoft.com/office/word/2010/wordprocessingDrawing" xmlns:wp="http://schemas.openxmlformats.org/drawingml/2006/wordprocessingDrawing" xmlns:w10="urn:schemas-microsoft-com:office:word" xmlns:w="http://schemas.openxmlformats.org/wordprocessingml/2006/main" xmlns:w14="http://schemas.microsoft.com/office/word/2010/wordml" xmlns:w15="http://schemas.microsoft.com/office/word/2012/wordml" xmlns:w16cex="http://schemas.microsoft.com/office/word/2018/wordml/cex" xmlns:w16cid="http://schemas.microsoft.com/office/word/2016/wordml/cid" xmlns:w16="http://schemas.microsoft.com/office/word/2018/wordml" xmlns:w16sdtdh="http://schemas.microsoft.com/office/word/2020/wordml/sdtdatahash" xmlns:w16se="http://schemas.microsoft.com/office/word/2015/wordml/symex" xmlns:wpg="http://schemas.microsoft.com/office/word/2010/wordprocessingGroup" xmlns:wpi="http://schemas.microsoft.com/office/word/2010/wordprocessingInk" xmlns:wne="http://schemas.microsoft.com/office/word/2006/wordml" xmlns:wps="http://schemas.microsoft.com/office/word/2010/wordprocessingShape" mc:Ignorable="w14 w15 w16se w16cid w16 w16cex w16sdtdh wp14">
   <w:abstractNum w:abstractNumId="0" w15:restartNumberingAfterBreak="0">
     <w:nsid w:val="09397C51"/>
     <w:multiLevelType w:val="multilevel"/>
@@ -1489,20 +2149,136 @@
       </w:rPr>
     </w:lvl>
   </w:abstractNum>
-  <w:num w:numId="1" w16cid:durableId="933977482">
+  <w:abstractNum w:abstractNumId="3" w15:restartNumberingAfterBreak="0">
+    <w:nsid w:val="4EE855F4"/>
+    <w:multiLevelType w:val="hybridMultilevel"/>
+    <w:tmpl w:val="F9908D84"/>
+    <w:lvl w:ilvl="0" w:tplc="04090001">
+      <w:start w:val="1"/>
+      <w:numFmt w:val="bullet"/>
+      <w:lvlText w:val=""/>
+      <w:lvlJc w:val="left"/>
+      <w:pPr>
+        <w:ind w:left="720" w:hanging="360"/>
+      </w:pPr>
+      <w:rPr>
+        <w:rFonts w:ascii="Symbol" w:hAnsi="Symbol" w:hint="default"/>
+      </w:rPr>
+    </w:lvl>
+    <w:lvl w:ilvl="1" w:tplc="04090003" w:tentative="1">
+      <w:start w:val="1"/>
+      <w:numFmt w:val="bullet"/>
+      <w:lvlText w:val="o"/>
+      <w:lvlJc w:val="left"/>
+      <w:pPr>
+        <w:ind w:left="1440" w:hanging="360"/>
+      </w:pPr>
+      <w:rPr>
+        <w:rFonts w:ascii="Courier New" w:hAnsi="Courier New" w:cs="Courier New" w:hint="default"/>
+      </w:rPr>
+    </w:lvl>
+    <w:lvl w:ilvl="2" w:tplc="04090005" w:tentative="1">
+      <w:start w:val="1"/>
+      <w:numFmt w:val="bullet"/>
+      <w:lvlText w:val=""/>
+      <w:lvlJc w:val="left"/>
+      <w:pPr>
+        <w:ind w:left="2160" w:hanging="360"/>
+      </w:pPr>
+      <w:rPr>
+        <w:rFonts w:ascii="Wingdings" w:hAnsi="Wingdings" w:hint="default"/>
+      </w:rPr>
+    </w:lvl>
+    <w:lvl w:ilvl="3" w:tplc="04090001" w:tentative="1">
+      <w:start w:val="1"/>
+      <w:numFmt w:val="bullet"/>
+      <w:lvlText w:val=""/>
+      <w:lvlJc w:val="left"/>
+      <w:pPr>
+        <w:ind w:left="2880" w:hanging="360"/>
+      </w:pPr>
+      <w:rPr>
+        <w:rFonts w:ascii="Symbol" w:hAnsi="Symbol" w:hint="default"/>
+      </w:rPr>
+    </w:lvl>
+    <w:lvl w:ilvl="4" w:tplc="04090003" w:tentative="1">
+      <w:start w:val="1"/>
+      <w:numFmt w:val="bullet"/>
+      <w:lvlText w:val="o"/>
+      <w:lvlJc w:val="left"/>
+      <w:pPr>
+        <w:ind w:left="3600" w:hanging="360"/>
+      </w:pPr>
+      <w:rPr>
+        <w:rFonts w:ascii="Courier New" w:hAnsi="Courier New" w:cs="Courier New" w:hint="default"/>
+      </w:rPr>
+    </w:lvl>
+    <w:lvl w:ilvl="5" w:tplc="04090005" w:tentative="1">
+      <w:start w:val="1"/>
+      <w:numFmt w:val="bullet"/>
+      <w:lvlText w:val=""/>
+      <w:lvlJc w:val="left"/>
+      <w:pPr>
+        <w:ind w:left="4320" w:hanging="360"/>
+      </w:pPr>
+      <w:rPr>
+        <w:rFonts w:ascii="Wingdings" w:hAnsi="Wingdings" w:hint="default"/>
+      </w:rPr>
+    </w:lvl>
+    <w:lvl w:ilvl="6" w:tplc="04090001" w:tentative="1">
+      <w:start w:val="1"/>
+      <w:numFmt w:val="bullet"/>
+      <w:lvlText w:val=""/>
+      <w:lvlJc w:val="left"/>
+      <w:pPr>
+        <w:ind w:left="5040" w:hanging="360"/>
+      </w:pPr>
+      <w:rPr>
+        <w:rFonts w:ascii="Symbol" w:hAnsi="Symbol" w:hint="default"/>
+      </w:rPr>
+    </w:lvl>
+    <w:lvl w:ilvl="7" w:tplc="04090003" w:tentative="1">
+      <w:start w:val="1"/>
+      <w:numFmt w:val="bullet"/>
+      <w:lvlText w:val="o"/>
+      <w:lvlJc w:val="left"/>
+      <w:pPr>
+        <w:ind w:left="5760" w:hanging="360"/>
+      </w:pPr>
+      <w:rPr>
+        <w:rFonts w:ascii="Courier New" w:hAnsi="Courier New" w:cs="Courier New" w:hint="default"/>
+      </w:rPr>
+    </w:lvl>
+    <w:lvl w:ilvl="8" w:tplc="04090005" w:tentative="1">
+      <w:start w:val="1"/>
+      <w:numFmt w:val="bullet"/>
+      <w:lvlText w:val=""/>
+      <w:lvlJc w:val="left"/>
+      <w:pPr>
+        <w:ind w:left="6480" w:hanging="360"/>
+      </w:pPr>
+      <w:rPr>
+        <w:rFonts w:ascii="Wingdings" w:hAnsi="Wingdings" w:hint="default"/>
+      </w:rPr>
+    </w:lvl>
+  </w:abstractNum>
+  <w:num w:numId="1">
     <w:abstractNumId w:val="2"/>
   </w:num>
-  <w:num w:numId="2" w16cid:durableId="583345314">
+  <w:num w:numId="2">
     <w:abstractNumId w:val="1"/>
   </w:num>
-  <w:num w:numId="3" w16cid:durableId="586690496">
+  <w:num w:numId="3">
     <w:abstractNumId w:val="0"/>
+  </w:num>
+  <w:num w:numId="4">
+    <w:abstractNumId w:val="3"/>
   </w:num>
 </w:numbering>
 </file>
 
 <file path=word/styles.xml><?xml version="1.0" encoding="utf-8"?>
-<w:styles xmlns:mc="http://schemas.openxmlformats.org/markup-compatibility/2006" xmlns:r="http://schemas.openxmlformats.org/officeDocument/2006/relationships" xmlns:w="http://schemas.openxmlformats.org/wordprocessingml/2006/main" xmlns:w14="http://schemas.microsoft.com/office/word/2010/wordml" xmlns:w15="http://schemas.microsoft.com/office/word/2012/wordml" xmlns:w16cex="http://schemas.microsoft.com/office/word/2018/wordml/cex" xmlns:w16cid="http://schemas.microsoft.com/office/word/2016/wordml/cid" xmlns:w16="http://schemas.microsoft.com/office/word/2018/wordml" xmlns:w16du="http://schemas.microsoft.com/office/word/2023/wordml/word16du" xmlns:w16sdtdh="http://schemas.microsoft.com/office/word/2020/wordml/sdtdatahash" xmlns:w16sdtfl="http://schemas.microsoft.com/office/word/2024/wordml/sdtformatlock" xmlns:w16se="http://schemas.microsoft.com/office/word/2015/wordml/symex" mc:Ignorable="w14 w15 w16se w16cid w16 w16cex w16sdtdh w16sdtfl w16du">
+<w:styles xmlns:mc="http://schemas.openxmlformats.org/markup-compatibility/2006" xmlns:r="http://schemas.openxmlformats.org/officeDocument/2006/relationships" xmlns:w="http://schemas.openxmlformats.org/wordprocessingml/2006/main" xmlns:w14="http://schemas.microsoft.com/office/word/2010/wordml" xmlns:w15="http://schemas.microsoft.com/office/word/2012/wordml" xmlns:w16cex="http://schemas.microsoft.com/office/word/2018/wordml/cex" xmlns:w16cid="http://schemas.microsoft.com/office/word/2016/wordml/cid" xmlns:w16="http://schemas.microsoft.com/office/word/2018/wordml" xmlns:w16sdtdh="http://schemas.microsoft.com/office/word/2020/wordml/sdtdatahash" xmlns:w16se="http://schemas.microsoft.com/office/word/2015/wordml/symex" mc:Ignorable="w14 w15 w16se w16cid w16 w16cex w16sdtdh">
   <w:docDefaults>
     <w:rPrDefault>
       <w:rPr>
@@ -2133,6 +2909,85 @@
     <w:uiPriority w:val="99"/>
     <w:rsid w:val="00B22623"/>
   </w:style>
+  <w:style w:type="paragraph" w:styleId="ListParagraph">
+    <w:name w:val="List Paragraph"/>
+    <w:basedOn w:val="Normal"/>
+    <w:uiPriority w:val="34"/>
+    <w:qFormat/>
+    <w:rsid w:val="00A84654"/>
+    <w:pPr>
+      <w:ind w:left="720"/>
+      <w:contextualSpacing/>
+    </w:pPr>
+  </w:style>
+  <w:style w:type="character" w:styleId="CommentReference">
+    <w:name w:val="annotation reference"/>
+    <w:basedOn w:val="DefaultParagraphFont"/>
+    <w:uiPriority w:val="99"/>
+    <w:semiHidden/>
+    <w:unhideWhenUsed/>
+    <w:rsid w:val="00CF25E7"/>
+    <w:rPr>
+      <w:sz w:val="16"/>
+      <w:szCs w:val="16"/>
+    </w:rPr>
+  </w:style>
+  <w:style w:type="paragraph" w:styleId="CommentText">
+    <w:name w:val="annotation text"/>
+    <w:basedOn w:val="Normal"/>
+    <w:link w:val="CommentTextChar"/>
+    <w:uiPriority w:val="99"/>
+    <w:semiHidden/>
+    <w:unhideWhenUsed/>
+    <w:rsid w:val="00CF25E7"/>
+    <w:pPr>
+      <w:spacing w:line="240" w:lineRule="auto"/>
+    </w:pPr>
+    <w:rPr>
+      <w:sz w:val="20"/>
+      <w:szCs w:val="20"/>
+    </w:rPr>
+  </w:style>
+  <w:style w:type="character" w:customStyle="1" w:styleId="CommentTextChar">
+    <w:name w:val="Comment Text Char"/>
+    <w:basedOn w:val="DefaultParagraphFont"/>
+    <w:link w:val="CommentText"/>
+    <w:uiPriority w:val="99"/>
+    <w:semiHidden/>
+    <w:rsid w:val="00CF25E7"/>
+    <w:rPr>
+      <w:sz w:val="20"/>
+      <w:szCs w:val="20"/>
+    </w:rPr>
+  </w:style>
+  <w:style w:type="paragraph" w:styleId="CommentSubject">
+    <w:name w:val="annotation subject"/>
+    <w:basedOn w:val="CommentText"/>
+    <w:next w:val="CommentText"/>
+    <w:link w:val="CommentSubjectChar"/>
+    <w:uiPriority w:val="99"/>
+    <w:semiHidden/>
+    <w:unhideWhenUsed/>
+    <w:rsid w:val="00CF25E7"/>
+    <w:rPr>
+      <w:b/>
+      <w:bCs/>
+    </w:rPr>
+  </w:style>
+  <w:style w:type="character" w:customStyle="1" w:styleId="CommentSubjectChar">
+    <w:name w:val="Comment Subject Char"/>
+    <w:basedOn w:val="CommentTextChar"/>
+    <w:link w:val="CommentSubject"/>
+    <w:uiPriority w:val="99"/>
+    <w:semiHidden/>
+    <w:rsid w:val="00CF25E7"/>
+    <w:rPr>
+      <w:b/>
+      <w:bCs/>
+      <w:sz w:val="20"/>
+      <w:szCs w:val="20"/>
+    </w:rPr>
+  </w:style>
 </w:styles>
 </file>
 

</xml_diff>

<commit_message>
adding bullet points to resume
</commit_message>
<xml_diff>
--- a/Resume.docx
+++ b/Resume.docx
@@ -712,33 +712,19 @@
         <w:rPr>
           <w:rFonts w:ascii="Times New Roman" w:eastAsia="Times New Roman" w:hAnsi="Times New Roman" w:cs="Times New Roman"/>
         </w:rPr>
+        <w:t xml:space="preserve"> company</w:t>
+      </w:r>
+      <w:r>
+        <w:rPr>
+          <w:rFonts w:ascii="Times New Roman" w:eastAsia="Times New Roman" w:hAnsi="Times New Roman" w:cs="Times New Roman"/>
+        </w:rPr>
         <w:t xml:space="preserve"> </w:t>
       </w:r>
-      <w:proofErr w:type="spellStart"/>
-      <w:r>
-        <w:rPr>
-          <w:rFonts w:ascii="Times New Roman" w:eastAsia="Times New Roman" w:hAnsi="Times New Roman" w:cs="Times New Roman"/>
-        </w:rPr>
-        <w:t>company</w:t>
-      </w:r>
-      <w:r>
-        <w:rPr>
-          <w:rFonts w:ascii="Times New Roman" w:eastAsia="Times New Roman" w:hAnsi="Times New Roman" w:cs="Times New Roman"/>
-        </w:rPr>
-        <w:t xml:space="preserve"> </w:t>
-      </w:r>
-      <w:r>
-        <w:rPr>
-          <w:rFonts w:ascii="Times New Roman" w:eastAsia="Times New Roman" w:hAnsi="Times New Roman" w:cs="Times New Roman"/>
-        </w:rPr>
-        <w:t>wide</w:t>
-      </w:r>
-      <w:proofErr w:type="spellEnd"/>
-      <w:r>
-        <w:rPr>
-          <w:rFonts w:ascii="Times New Roman" w:eastAsia="Times New Roman" w:hAnsi="Times New Roman" w:cs="Times New Roman"/>
-        </w:rPr>
-        <w:t xml:space="preserve"> user governance. This system enable</w:t>
+      <w:r>
+        <w:rPr>
+          <w:rFonts w:ascii="Times New Roman" w:eastAsia="Times New Roman" w:hAnsi="Times New Roman" w:cs="Times New Roman"/>
+        </w:rPr>
+        <w:t>wide user governance. This system enable</w:t>
       </w:r>
       <w:r>
         <w:rPr>
@@ -1047,15 +1033,111 @@
     </w:p>
     <w:p>
       <w:pPr>
-        <w:rPr>
-          <w:rFonts w:ascii="Times New Roman" w:eastAsia="Times New Roman" w:hAnsi="Times New Roman" w:cs="Times New Roman"/>
-        </w:rPr>
-      </w:pPr>
-      <w:r>
-        <w:rPr>
-          <w:rFonts w:ascii="Times New Roman" w:eastAsia="Times New Roman" w:hAnsi="Times New Roman" w:cs="Times New Roman"/>
-        </w:rPr>
-        <w:br w:type="page"/>
+        <w:pStyle w:val="ListParagraph"/>
+        <w:keepLines/>
+        <w:widowControl w:val="0"/>
+        <w:numPr>
+          <w:ilvl w:val="0"/>
+          <w:numId w:val="4"/>
+        </w:numPr>
+        <w:spacing w:line="240" w:lineRule="auto"/>
+        <w:rPr>
+          <w:rFonts w:ascii="Times New Roman" w:eastAsia="Times New Roman" w:hAnsi="Times New Roman" w:cs="Times New Roman"/>
+        </w:rPr>
+      </w:pPr>
+      <w:r>
+        <w:rPr>
+          <w:rFonts w:ascii="Times New Roman" w:eastAsia="Times New Roman" w:hAnsi="Times New Roman" w:cs="Times New Roman"/>
+        </w:rPr>
+        <w:t>Co-manage the enterprise database and server infrastructure as one of two primary administrators, ensuring the stability, security, and high availability of production environments for 700+ clinic locations.</w:t>
+      </w:r>
+    </w:p>
+    <w:p>
+      <w:pPr>
+        <w:pStyle w:val="ListParagraph"/>
+        <w:keepLines/>
+        <w:widowControl w:val="0"/>
+        <w:numPr>
+          <w:ilvl w:val="0"/>
+          <w:numId w:val="4"/>
+        </w:numPr>
+        <w:spacing w:line="240" w:lineRule="auto"/>
+        <w:rPr>
+          <w:rFonts w:ascii="Times New Roman" w:eastAsia="Times New Roman" w:hAnsi="Times New Roman" w:cs="Times New Roman"/>
+        </w:rPr>
+      </w:pPr>
+      <w:r>
+        <w:rPr>
+          <w:rFonts w:ascii="Times New Roman" w:eastAsia="Times New Roman" w:hAnsi="Times New Roman" w:cs="Times New Roman"/>
+        </w:rPr>
+        <w:lastRenderedPageBreak/>
+        <w:t>Direct end</w:t>
+      </w:r>
+      <w:r>
+        <w:rPr>
+          <w:rFonts w:ascii="Times New Roman" w:eastAsia="Times New Roman" w:hAnsi="Times New Roman" w:cs="Times New Roman"/>
+        </w:rPr>
+        <w:t xml:space="preserve"> </w:t>
+      </w:r>
+      <w:r>
+        <w:rPr>
+          <w:rFonts w:ascii="Times New Roman" w:eastAsia="Times New Roman" w:hAnsi="Times New Roman" w:cs="Times New Roman"/>
+        </w:rPr>
+        <w:t>to</w:t>
+      </w:r>
+      <w:r>
+        <w:rPr>
+          <w:rFonts w:ascii="Times New Roman" w:eastAsia="Times New Roman" w:hAnsi="Times New Roman" w:cs="Times New Roman"/>
+        </w:rPr>
+        <w:t xml:space="preserve"> </w:t>
+      </w:r>
+      <w:r>
+        <w:rPr>
+          <w:rFonts w:ascii="Times New Roman" w:eastAsia="Times New Roman" w:hAnsi="Times New Roman" w:cs="Times New Roman"/>
+        </w:rPr>
+        <w:t>end server management and application deployment, overseeing the full lifecycle of web and database servers, including the configuration and renewal of SSL/TLS certificates to maintain rigorous security standards.</w:t>
+      </w:r>
+    </w:p>
+    <w:p>
+      <w:pPr>
+        <w:pStyle w:val="ListParagraph"/>
+        <w:keepLines/>
+        <w:widowControl w:val="0"/>
+        <w:numPr>
+          <w:ilvl w:val="0"/>
+          <w:numId w:val="4"/>
+        </w:numPr>
+        <w:spacing w:line="240" w:lineRule="auto"/>
+        <w:rPr>
+          <w:rFonts w:ascii="Times New Roman" w:eastAsia="Times New Roman" w:hAnsi="Times New Roman" w:cs="Times New Roman"/>
+        </w:rPr>
+      </w:pPr>
+      <w:r>
+        <w:rPr>
+          <w:rFonts w:ascii="Times New Roman" w:eastAsia="Times New Roman" w:hAnsi="Times New Roman" w:cs="Times New Roman"/>
+        </w:rPr>
+        <w:t>Proactively monitor and optimize server health, resolving critical hardware bottlenecks such as disk space constraints and CPU/memory latency to ensure consistent, high-speed data processing across the organization.</w:t>
+      </w:r>
+    </w:p>
+    <w:p>
+      <w:pPr>
+        <w:pStyle w:val="ListParagraph"/>
+        <w:keepLines/>
+        <w:widowControl w:val="0"/>
+        <w:numPr>
+          <w:ilvl w:val="0"/>
+          <w:numId w:val="4"/>
+        </w:numPr>
+        <w:spacing w:line="240" w:lineRule="auto"/>
+        <w:rPr>
+          <w:rFonts w:ascii="Times New Roman" w:eastAsia="Times New Roman" w:hAnsi="Times New Roman" w:cs="Times New Roman"/>
+        </w:rPr>
+      </w:pPr>
+      <w:r>
+        <w:rPr>
+          <w:rFonts w:ascii="Times New Roman" w:eastAsia="Times New Roman" w:hAnsi="Times New Roman" w:cs="Times New Roman"/>
+        </w:rPr>
+        <w:t>Execute strategic performance tuning and resource allocation, identifying and mitigating system slowdowns to maintain peak operational efficiency for high-traffic enterprise applications.</w:t>
       </w:r>
     </w:p>
     <w:p>
@@ -1078,7 +1160,6 @@
           <w:sz w:val="24"/>
           <w:szCs w:val="24"/>
         </w:rPr>
-        <w:lastRenderedPageBreak/>
         <w:t>L</w:t>
       </w:r>
       <w:r>
@@ -1549,21 +1630,7 @@
         <w:rPr>
           <w:rFonts w:ascii="Times New Roman" w:eastAsia="Times New Roman" w:hAnsi="Times New Roman" w:cs="Times New Roman"/>
         </w:rPr>
-        <w:t xml:space="preserve">Implemented Linux </w:t>
-      </w:r>
-      <w:proofErr w:type="spellStart"/>
-      <w:r>
-        <w:rPr>
-          <w:rFonts w:ascii="Times New Roman" w:eastAsia="Times New Roman" w:hAnsi="Times New Roman" w:cs="Times New Roman"/>
-        </w:rPr>
-        <w:t>cron</w:t>
-      </w:r>
-      <w:proofErr w:type="spellEnd"/>
-      <w:r>
-        <w:rPr>
-          <w:rFonts w:ascii="Times New Roman" w:eastAsia="Times New Roman" w:hAnsi="Times New Roman" w:cs="Times New Roman"/>
-        </w:rPr>
-        <w:t xml:space="preserve"> jobs to automate daily functions, notifications, and background data retrieval, significantly reducing manual administrative workloads.</w:t>
+        <w:t>Implemented Linux cron jobs to automate daily functions, notifications, and background data retrieval, significantly reducing manual administrative workloads.</w:t>
       </w:r>
     </w:p>
     <w:p>
@@ -1584,6 +1651,50 @@
           <w:rFonts w:ascii="Times New Roman" w:eastAsia="Times New Roman" w:hAnsi="Times New Roman" w:cs="Times New Roman"/>
         </w:rPr>
         <w:t>Utilized Drupal to build, update, and maintain the university’s main public website and multiple subsidiary sites, ensuring consistent security, UI/UX, and theme updates.</w:t>
+      </w:r>
+    </w:p>
+    <w:p>
+      <w:pPr>
+        <w:keepLines/>
+        <w:widowControl w:val="0"/>
+        <w:numPr>
+          <w:ilvl w:val="0"/>
+          <w:numId w:val="1"/>
+        </w:numPr>
+        <w:spacing w:line="240" w:lineRule="auto"/>
+        <w:rPr>
+          <w:rFonts w:ascii="Times New Roman" w:eastAsia="Times New Roman" w:hAnsi="Times New Roman" w:cs="Times New Roman"/>
+        </w:rPr>
+      </w:pPr>
+      <w:r>
+        <w:rPr>
+          <w:rFonts w:ascii="Times New Roman" w:eastAsia="Times New Roman" w:hAnsi="Times New Roman" w:cs="Times New Roman"/>
+        </w:rPr>
+        <w:t>Partnered with BI Analysts to troubleshoot and resolve complex data discrepancies within SSRS, providing technical root</w:t>
+      </w:r>
+      <w:r>
+        <w:rPr>
+          <w:rFonts w:ascii="Times New Roman" w:eastAsia="Times New Roman" w:hAnsi="Times New Roman" w:cs="Times New Roman"/>
+        </w:rPr>
+        <w:t xml:space="preserve"> </w:t>
+      </w:r>
+      <w:r>
+        <w:rPr>
+          <w:rFonts w:ascii="Times New Roman" w:eastAsia="Times New Roman" w:hAnsi="Times New Roman" w:cs="Times New Roman"/>
+        </w:rPr>
+        <w:t>cause analysis and debugging to ensure the accuracy and high availability of</w:t>
+      </w:r>
+      <w:r>
+        <w:rPr>
+          <w:rFonts w:ascii="Times New Roman" w:eastAsia="Times New Roman" w:hAnsi="Times New Roman" w:cs="Times New Roman"/>
+        </w:rPr>
+        <w:t xml:space="preserve"> company </w:t>
+      </w:r>
+      <w:r>
+        <w:rPr>
+          <w:rFonts w:ascii="Times New Roman" w:eastAsia="Times New Roman" w:hAnsi="Times New Roman" w:cs="Times New Roman"/>
+        </w:rPr>
+        <w:t>level reporting.</w:t>
       </w:r>
     </w:p>
     <w:p>

</xml_diff>